<commit_message>
Added code to scrape through multiple pages.
</commit_message>
<xml_diff>
--- a/DOCUMENTATION/OFFICIAL NOTES.docx
+++ b/DOCUMENTATION/OFFICIAL NOTES.docx
@@ -201,6 +201,7 @@
       <w:r>
         <w:rPr>
           <w:rFonts w:ascii="Times New Roman" w:hAnsi="Times New Roman" w:cs="Times New Roman"/>
+          <w:noProof/>
           <w:sz w:val="28"/>
           <w:szCs w:val="28"/>
         </w:rPr>
@@ -453,6 +454,7 @@
           <w:rFonts w:ascii="Times New Roman" w:hAnsi="Times New Roman" w:cs="Times New Roman"/>
           <w:b/>
           <w:bCs/>
+          <w:noProof/>
           <w:sz w:val="28"/>
           <w:szCs w:val="28"/>
           <w:u w:val="single"/>
@@ -539,6 +541,7 @@
       <w:r>
         <w:rPr>
           <w:rFonts w:ascii="Times New Roman" w:hAnsi="Times New Roman" w:cs="Times New Roman"/>
+          <w:noProof/>
           <w:sz w:val="28"/>
           <w:szCs w:val="28"/>
         </w:rPr>
@@ -983,61 +986,52 @@
           <w:szCs w:val="28"/>
           <w:highlight w:val="green"/>
         </w:rPr>
+        <w:t>Spider</w:t>
+      </w:r>
+      <w:r>
+        <w:rPr>
+          <w:rFonts w:ascii="Times New Roman" w:hAnsi="Times New Roman" w:cs="Times New Roman"/>
+          <w:sz w:val="28"/>
+          <w:szCs w:val="28"/>
+        </w:rPr>
+        <w:t xml:space="preserve"> is what we call the base class, the base class contains modules, and in this case the module that we want to inherit from this base class is </w:t>
+      </w:r>
+      <w:r>
+        <w:rPr>
+          <w:rFonts w:ascii="Times New Roman" w:hAnsi="Times New Roman" w:cs="Times New Roman"/>
+          <w:sz w:val="28"/>
+          <w:szCs w:val="28"/>
+          <w:highlight w:val="cyan"/>
+        </w:rPr>
+        <w:t>scrapy</w:t>
+      </w:r>
+      <w:r>
+        <w:rPr>
+          <w:rFonts w:ascii="Times New Roman" w:hAnsi="Times New Roman" w:cs="Times New Roman"/>
+          <w:sz w:val="28"/>
+          <w:szCs w:val="28"/>
+        </w:rPr>
+        <w:t xml:space="preserve">. </w:t>
+      </w:r>
+    </w:p>
+    <w:p>
+      <w:pPr>
+        <w:ind w:left="360"/>
+        <w:rPr>
+          <w:rFonts w:ascii="Times New Roman" w:hAnsi="Times New Roman" w:cs="Times New Roman"/>
+          <w:sz w:val="28"/>
+          <w:szCs w:val="28"/>
+        </w:rPr>
+      </w:pPr>
+      <w:r>
+        <w:rPr>
+          <w:rFonts w:ascii="Times New Roman" w:hAnsi="Times New Roman" w:cs="Times New Roman"/>
+          <w:sz w:val="28"/>
+          <w:szCs w:val="28"/>
+          <w:highlight w:val="cyan"/>
+        </w:rPr>
         <w:lastRenderedPageBreak/>
-        <w:t>Spider</w:t>
-      </w:r>
-      <w:r>
-        <w:rPr>
-          <w:rFonts w:ascii="Times New Roman" w:hAnsi="Times New Roman" w:cs="Times New Roman"/>
-          <w:sz w:val="28"/>
-          <w:szCs w:val="28"/>
-        </w:rPr>
-        <w:t xml:space="preserve"> is what we call the base class, the base class contains modules, and in this case the module that we want to inherit from this base class is </w:t>
-      </w:r>
-      <w:r>
-        <w:rPr>
-          <w:rFonts w:ascii="Times New Roman" w:hAnsi="Times New Roman" w:cs="Times New Roman"/>
-          <w:sz w:val="28"/>
-          <w:szCs w:val="28"/>
-          <w:highlight w:val="cyan"/>
-        </w:rPr>
-        <w:t>scrapy</w:t>
-      </w:r>
-      <w:r>
-        <w:rPr>
-          <w:rFonts w:ascii="Times New Roman" w:hAnsi="Times New Roman" w:cs="Times New Roman"/>
-          <w:sz w:val="28"/>
-          <w:szCs w:val="28"/>
-        </w:rPr>
-        <w:t xml:space="preserve">. </w:t>
-      </w:r>
-    </w:p>
-    <w:p>
-      <w:pPr>
-        <w:ind w:left="360"/>
-        <w:rPr>
-          <w:rFonts w:ascii="Times New Roman" w:hAnsi="Times New Roman" w:cs="Times New Roman"/>
-          <w:sz w:val="28"/>
-          <w:szCs w:val="28"/>
-        </w:rPr>
-      </w:pPr>
-      <w:r>
-        <w:rPr>
-          <w:rFonts w:ascii="Times New Roman" w:hAnsi="Times New Roman" w:cs="Times New Roman"/>
-          <w:sz w:val="28"/>
-          <w:szCs w:val="28"/>
-          <w:highlight w:val="cyan"/>
-        </w:rPr>
-        <w:t>S</w:t>
-      </w:r>
-      <w:r>
-        <w:rPr>
-          <w:rFonts w:ascii="Times New Roman" w:hAnsi="Times New Roman" w:cs="Times New Roman"/>
-          <w:sz w:val="28"/>
-          <w:szCs w:val="28"/>
-          <w:highlight w:val="cyan"/>
-        </w:rPr>
-        <w:t>crapy</w:t>
+        <w:t>Scrapy</w:t>
       </w:r>
       <w:r>
         <w:rPr>
@@ -1145,6 +1139,7 @@
       <w:r>
         <w:rPr>
           <w:rFonts w:ascii="Times New Roman" w:hAnsi="Times New Roman" w:cs="Times New Roman"/>
+          <w:noProof/>
           <w:sz w:val="28"/>
           <w:szCs w:val="28"/>
         </w:rPr>
@@ -1351,6 +1346,7 @@
       <w:r>
         <w:rPr>
           <w:rFonts w:ascii="Times New Roman" w:hAnsi="Times New Roman" w:cs="Times New Roman"/>
+          <w:noProof/>
           <w:sz w:val="28"/>
           <w:szCs w:val="28"/>
         </w:rPr>
@@ -1447,16 +1443,7 @@
           <w:sz w:val="28"/>
           <w:szCs w:val="28"/>
         </w:rPr>
-        <w:t xml:space="preserve">and this is where we restrict the spider, </w:t>
-      </w:r>
-      <w:r>
-        <w:rPr>
-          <w:rFonts w:ascii="Times New Roman" w:hAnsi="Times New Roman" w:cs="Times New Roman"/>
-          <w:sz w:val="28"/>
-          <w:szCs w:val="28"/>
-        </w:rPr>
-        <w:lastRenderedPageBreak/>
-        <w:t xml:space="preserve">we don’t want the spider to crawl over the entire internet, so we need to ensure that we are able to restrict the spider. </w:t>
+        <w:t xml:space="preserve">and this is where we restrict the spider, we don’t want the spider to crawl over the entire internet, so we need to ensure that we are able to restrict the spider. </w:t>
       </w:r>
       <w:r>
         <w:rPr>
@@ -1484,6 +1471,7 @@
           <w:szCs w:val="28"/>
           <w:u w:val="single"/>
         </w:rPr>
+        <w:lastRenderedPageBreak/>
         <w:t>Step 4:</w:t>
       </w:r>
       <w:r>
@@ -1696,6 +1684,7 @@
       <w:r>
         <w:rPr>
           <w:rFonts w:ascii="Times New Roman" w:hAnsi="Times New Roman" w:cs="Times New Roman"/>
+          <w:noProof/>
           <w:sz w:val="28"/>
           <w:szCs w:val="28"/>
         </w:rPr>
@@ -1834,6 +1823,7 @@
       <w:r>
         <w:rPr>
           <w:rFonts w:ascii="Times New Roman" w:hAnsi="Times New Roman" w:cs="Times New Roman"/>
+          <w:noProof/>
           <w:sz w:val="28"/>
           <w:szCs w:val="28"/>
         </w:rPr>
@@ -1949,60 +1939,60 @@
           <w:sz w:val="28"/>
           <w:szCs w:val="28"/>
         </w:rPr>
+        <w:t>*</w:t>
+      </w:r>
+      <w:proofErr w:type="gramStart"/>
+      <w:r>
+        <w:rPr>
+          <w:rFonts w:ascii="Times New Roman" w:hAnsi="Times New Roman" w:cs="Times New Roman"/>
+          <w:sz w:val="28"/>
+          <w:szCs w:val="28"/>
+        </w:rPr>
+        <w:t>what</w:t>
+      </w:r>
+      <w:proofErr w:type="gramEnd"/>
+      <w:r>
+        <w:rPr>
+          <w:rFonts w:ascii="Times New Roman" w:hAnsi="Times New Roman" w:cs="Times New Roman"/>
+          <w:sz w:val="28"/>
+          <w:szCs w:val="28"/>
+        </w:rPr>
+        <w:t xml:space="preserve"> you need to keep in mind here is that the information will be stored in html tags, and each of the html tags will have css selectors that we can use to style the web pages. </w:t>
+      </w:r>
+      <w:proofErr w:type="gramStart"/>
+      <w:r>
+        <w:rPr>
+          <w:rFonts w:ascii="Times New Roman" w:hAnsi="Times New Roman" w:cs="Times New Roman"/>
+          <w:sz w:val="28"/>
+          <w:szCs w:val="28"/>
+        </w:rPr>
+        <w:t>So</w:t>
+      </w:r>
+      <w:proofErr w:type="gramEnd"/>
+      <w:r>
+        <w:rPr>
+          <w:rFonts w:ascii="Times New Roman" w:hAnsi="Times New Roman" w:cs="Times New Roman"/>
+          <w:sz w:val="28"/>
+          <w:szCs w:val="28"/>
+        </w:rPr>
+        <w:t xml:space="preserve"> when we crawl through the webpage we will use the html tags and we will use the css selectors that we find in the html tags</w:t>
+      </w:r>
+    </w:p>
+    <w:p>
+      <w:pPr>
+        <w:rPr>
+          <w:rFonts w:ascii="Times New Roman" w:hAnsi="Times New Roman" w:cs="Times New Roman"/>
+          <w:sz w:val="28"/>
+          <w:szCs w:val="28"/>
+        </w:rPr>
+      </w:pPr>
+      <w:r>
+        <w:rPr>
+          <w:rFonts w:ascii="Times New Roman" w:hAnsi="Times New Roman" w:cs="Times New Roman"/>
+          <w:sz w:val="28"/>
+          <w:szCs w:val="28"/>
+        </w:rPr>
         <w:lastRenderedPageBreak/>
-        <w:t>*</w:t>
-      </w:r>
-      <w:proofErr w:type="gramStart"/>
-      <w:r>
-        <w:rPr>
-          <w:rFonts w:ascii="Times New Roman" w:hAnsi="Times New Roman" w:cs="Times New Roman"/>
-          <w:sz w:val="28"/>
-          <w:szCs w:val="28"/>
-        </w:rPr>
-        <w:t>what</w:t>
-      </w:r>
-      <w:proofErr w:type="gramEnd"/>
-      <w:r>
-        <w:rPr>
-          <w:rFonts w:ascii="Times New Roman" w:hAnsi="Times New Roman" w:cs="Times New Roman"/>
-          <w:sz w:val="28"/>
-          <w:szCs w:val="28"/>
-        </w:rPr>
-        <w:t xml:space="preserve"> you need to keep in mind here is that the information will be stored in html tags, and each of the html tags will have css selectors that we can use to style the web pages. </w:t>
-      </w:r>
-      <w:proofErr w:type="gramStart"/>
-      <w:r>
-        <w:rPr>
-          <w:rFonts w:ascii="Times New Roman" w:hAnsi="Times New Roman" w:cs="Times New Roman"/>
-          <w:sz w:val="28"/>
-          <w:szCs w:val="28"/>
-        </w:rPr>
-        <w:t>So</w:t>
-      </w:r>
-      <w:proofErr w:type="gramEnd"/>
-      <w:r>
-        <w:rPr>
-          <w:rFonts w:ascii="Times New Roman" w:hAnsi="Times New Roman" w:cs="Times New Roman"/>
-          <w:sz w:val="28"/>
-          <w:szCs w:val="28"/>
-        </w:rPr>
-        <w:t xml:space="preserve"> when we crawl through the webpage we will use the html tags and we will use the css selectors that we find in the html tags</w:t>
-      </w:r>
-    </w:p>
-    <w:p>
-      <w:pPr>
-        <w:rPr>
-          <w:rFonts w:ascii="Times New Roman" w:hAnsi="Times New Roman" w:cs="Times New Roman"/>
-          <w:sz w:val="28"/>
-          <w:szCs w:val="28"/>
-        </w:rPr>
-      </w:pPr>
-      <w:r>
-        <w:rPr>
-          <w:rFonts w:ascii="Times New Roman" w:hAnsi="Times New Roman" w:cs="Times New Roman"/>
-          <w:sz w:val="28"/>
-          <w:szCs w:val="28"/>
-        </w:rPr>
         <w:t>*what we need to code is the logic of how we want the spider to crawl through the given web page, and how we want to the information that we find in the html tags to be extracted and stored, we can either store the information in a csv file, or we can store the information in a database, all of this logic is coded into the parse() function.</w:t>
       </w:r>
     </w:p>
@@ -2222,6 +2212,7 @@
       <w:r>
         <w:rPr>
           <w:rFonts w:ascii="Times New Roman" w:hAnsi="Times New Roman" w:cs="Times New Roman"/>
+          <w:noProof/>
           <w:sz w:val="28"/>
           <w:szCs w:val="28"/>
         </w:rPr>
@@ -2298,6 +2289,7 @@
       <w:r>
         <w:rPr>
           <w:rFonts w:ascii="Times New Roman" w:hAnsi="Times New Roman" w:cs="Times New Roman"/>
+          <w:noProof/>
           <w:sz w:val="28"/>
           <w:szCs w:val="28"/>
         </w:rPr>
@@ -2352,7 +2344,6 @@
           <w:sz w:val="28"/>
           <w:szCs w:val="28"/>
         </w:rPr>
-        <w:lastRenderedPageBreak/>
         <w:t>*</w:t>
       </w:r>
       <w:proofErr w:type="gramStart"/>
@@ -2590,6 +2581,7 @@
       <w:r>
         <w:rPr>
           <w:rFonts w:ascii="Times New Roman" w:hAnsi="Times New Roman" w:cs="Times New Roman"/>
+          <w:noProof/>
           <w:sz w:val="28"/>
           <w:szCs w:val="28"/>
         </w:rPr>
@@ -2701,6 +2693,7 @@
       <w:r>
         <w:rPr>
           <w:rFonts w:ascii="Times New Roman" w:hAnsi="Times New Roman" w:cs="Times New Roman"/>
+          <w:noProof/>
           <w:sz w:val="28"/>
           <w:szCs w:val="28"/>
         </w:rPr>
@@ -2787,6 +2780,7 @@
       <w:r>
         <w:rPr>
           <w:rFonts w:ascii="Times New Roman" w:hAnsi="Times New Roman" w:cs="Times New Roman"/>
+          <w:noProof/>
           <w:sz w:val="28"/>
           <w:szCs w:val="28"/>
         </w:rPr>
@@ -2864,9 +2858,11 @@
       <w:r>
         <w:rPr>
           <w:rFonts w:ascii="Times New Roman" w:hAnsi="Times New Roman" w:cs="Times New Roman"/>
-          <w:sz w:val="28"/>
-          <w:szCs w:val="28"/>
-        </w:rPr>
+          <w:noProof/>
+          <w:sz w:val="28"/>
+          <w:szCs w:val="28"/>
+        </w:rPr>
+        <w:lastRenderedPageBreak/>
         <w:drawing>
           <wp:inline distT="0" distB="0" distL="0" distR="0" wp14:anchorId="23A2D62F" wp14:editId="38FF7D60">
             <wp:extent cx="3742169" cy="1609887"/>
@@ -3158,6 +3154,7 @@
       <w:r>
         <w:rPr>
           <w:rFonts w:ascii="Times New Roman" w:hAnsi="Times New Roman" w:cs="Times New Roman"/>
+          <w:noProof/>
           <w:sz w:val="28"/>
           <w:szCs w:val="28"/>
         </w:rPr>
@@ -3331,6 +3328,7 @@
                 <w:sz w:val="28"/>
                 <w:szCs w:val="28"/>
               </w:rPr>
+              <w:lastRenderedPageBreak/>
               <w:t xml:space="preserve">                              </w:t>
             </w:r>
             <w:r>
@@ -3392,6 +3390,7 @@
       <w:r>
         <w:rPr>
           <w:rFonts w:ascii="Times New Roman" w:hAnsi="Times New Roman" w:cs="Times New Roman"/>
+          <w:noProof/>
           <w:sz w:val="28"/>
           <w:szCs w:val="28"/>
         </w:rPr>
@@ -3537,6 +3536,7 @@
       <w:r>
         <w:rPr>
           <w:rFonts w:ascii="Times New Roman" w:hAnsi="Times New Roman" w:cs="Times New Roman"/>
+          <w:noProof/>
           <w:sz w:val="28"/>
           <w:szCs w:val="28"/>
         </w:rPr>
@@ -3680,6 +3680,7 @@
       <w:r>
         <w:rPr>
           <w:rFonts w:ascii="Times New Roman" w:hAnsi="Times New Roman" w:cs="Times New Roman"/>
+          <w:noProof/>
           <w:sz w:val="28"/>
           <w:szCs w:val="28"/>
         </w:rPr>
@@ -3731,6 +3732,7 @@
       <w:r>
         <w:rPr>
           <w:rFonts w:ascii="Times New Roman" w:hAnsi="Times New Roman" w:cs="Times New Roman"/>
+          <w:noProof/>
           <w:sz w:val="28"/>
           <w:szCs w:val="28"/>
         </w:rPr>
@@ -3826,6 +3828,7 @@
       <w:r>
         <w:rPr>
           <w:rFonts w:ascii="Times New Roman" w:hAnsi="Times New Roman" w:cs="Times New Roman"/>
+          <w:noProof/>
           <w:sz w:val="28"/>
           <w:szCs w:val="28"/>
         </w:rPr>
@@ -3912,6 +3915,7 @@
       <w:r>
         <w:rPr>
           <w:rFonts w:ascii="Times New Roman" w:hAnsi="Times New Roman" w:cs="Times New Roman"/>
+          <w:noProof/>
           <w:sz w:val="28"/>
           <w:szCs w:val="28"/>
         </w:rPr>
@@ -3997,6 +4001,7 @@
       <w:r>
         <w:rPr>
           <w:rFonts w:ascii="Times New Roman" w:hAnsi="Times New Roman" w:cs="Times New Roman"/>
+          <w:noProof/>
           <w:sz w:val="28"/>
           <w:szCs w:val="28"/>
         </w:rPr>
@@ -4106,6 +4111,7 @@
       <w:r>
         <w:rPr>
           <w:rFonts w:ascii="Times New Roman" w:hAnsi="Times New Roman" w:cs="Times New Roman"/>
+          <w:noProof/>
           <w:sz w:val="28"/>
           <w:szCs w:val="28"/>
         </w:rPr>
@@ -4214,6 +4220,7 @@
             <w:r>
               <w:rPr>
                 <w:rFonts w:ascii="Times New Roman" w:hAnsi="Times New Roman" w:cs="Times New Roman"/>
+                <w:noProof/>
                 <w:sz w:val="28"/>
                 <w:szCs w:val="28"/>
               </w:rPr>
@@ -4609,6 +4616,7 @@
       <w:r>
         <w:rPr>
           <w:rFonts w:ascii="Times New Roman" w:hAnsi="Times New Roman" w:cs="Times New Roman"/>
+          <w:noProof/>
           <w:sz w:val="28"/>
           <w:szCs w:val="28"/>
         </w:rPr>
@@ -4802,6 +4810,7 @@
             <w:r>
               <w:rPr>
                 <w:rFonts w:ascii="Times New Roman" w:hAnsi="Times New Roman" w:cs="Times New Roman"/>
+                <w:noProof/>
                 <w:sz w:val="28"/>
                 <w:szCs w:val="28"/>
               </w:rPr>
@@ -4874,6 +4883,7 @@
       <w:r>
         <w:rPr>
           <w:rFonts w:ascii="Times New Roman" w:hAnsi="Times New Roman" w:cs="Times New Roman"/>
+          <w:noProof/>
           <w:sz w:val="28"/>
           <w:szCs w:val="28"/>
         </w:rPr>
@@ -5063,6 +5073,7 @@
       <w:r>
         <w:rPr>
           <w:rFonts w:ascii="Times New Roman" w:hAnsi="Times New Roman" w:cs="Times New Roman"/>
+          <w:noProof/>
           <w:sz w:val="28"/>
           <w:szCs w:val="28"/>
         </w:rPr>
@@ -5254,15 +5265,7 @@
                 <w:sz w:val="28"/>
                 <w:szCs w:val="28"/>
               </w:rPr>
-              <w:t xml:space="preserve">                   </w:t>
-            </w:r>
-            <w:r>
-              <w:rPr>
-                <w:rFonts w:ascii="Times New Roman" w:hAnsi="Times New Roman" w:cs="Times New Roman"/>
-                <w:sz w:val="28"/>
-                <w:szCs w:val="28"/>
-              </w:rPr>
-              <w:t>for book in books:</w:t>
+              <w:t xml:space="preserve">                   for book in books:</w:t>
             </w:r>
           </w:p>
           <w:p>
@@ -5280,22 +5283,7 @@
                 <w:szCs w:val="28"/>
               </w:rPr>
               <w:tab/>
-            </w:r>
-            <w:r>
-              <w:rPr>
-                <w:rFonts w:ascii="Times New Roman" w:hAnsi="Times New Roman" w:cs="Times New Roman"/>
-                <w:sz w:val="28"/>
-                <w:szCs w:val="28"/>
-              </w:rPr>
-              <w:t xml:space="preserve">                   </w:t>
-            </w:r>
-            <w:r>
-              <w:rPr>
-                <w:rFonts w:ascii="Times New Roman" w:hAnsi="Times New Roman" w:cs="Times New Roman"/>
-                <w:sz w:val="28"/>
-                <w:szCs w:val="28"/>
-              </w:rPr>
-              <w:t>yields{</w:t>
+              <w:t xml:space="preserve">                   yields{</w:t>
             </w:r>
           </w:p>
           <w:p>
@@ -5330,22 +5318,7 @@
                 <w:szCs w:val="28"/>
               </w:rPr>
               <w:tab/>
-            </w:r>
-            <w:r>
-              <w:rPr>
-                <w:rFonts w:ascii="Times New Roman" w:hAnsi="Times New Roman" w:cs="Times New Roman"/>
-                <w:sz w:val="28"/>
-                <w:szCs w:val="28"/>
-              </w:rPr>
-              <w:t xml:space="preserve">                    </w:t>
-            </w:r>
-            <w:r>
-              <w:rPr>
-                <w:rFonts w:ascii="Times New Roman" w:hAnsi="Times New Roman" w:cs="Times New Roman"/>
-                <w:sz w:val="28"/>
-                <w:szCs w:val="28"/>
-              </w:rPr>
-              <w:t>}</w:t>
+              <w:t xml:space="preserve">                    }</w:t>
             </w:r>
           </w:p>
           <w:p>
@@ -5488,6 +5461,7 @@
             <w:r>
               <w:rPr>
                 <w:rFonts w:ascii="Times New Roman" w:hAnsi="Times New Roman" w:cs="Times New Roman"/>
+                <w:noProof/>
                 <w:sz w:val="28"/>
                 <w:szCs w:val="28"/>
               </w:rPr>
@@ -5630,6 +5604,7 @@
       <w:r>
         <w:rPr>
           <w:rFonts w:ascii="Times New Roman" w:hAnsi="Times New Roman" w:cs="Times New Roman"/>
+          <w:noProof/>
           <w:sz w:val="28"/>
           <w:szCs w:val="28"/>
         </w:rPr>
@@ -5749,6 +5724,7 @@
       <w:r>
         <w:rPr>
           <w:rFonts w:ascii="Times New Roman" w:hAnsi="Times New Roman" w:cs="Times New Roman"/>
+          <w:noProof/>
           <w:sz w:val="28"/>
           <w:szCs w:val="28"/>
         </w:rPr>
@@ -5868,6 +5844,7 @@
       <w:r>
         <w:rPr>
           <w:rFonts w:ascii="Times New Roman" w:hAnsi="Times New Roman" w:cs="Times New Roman"/>
+          <w:noProof/>
           <w:sz w:val="28"/>
           <w:szCs w:val="28"/>
         </w:rPr>
@@ -5965,6 +5942,7 @@
       <w:r>
         <w:rPr>
           <w:rFonts w:ascii="Times New Roman" w:hAnsi="Times New Roman" w:cs="Times New Roman"/>
+          <w:noProof/>
           <w:sz w:val="28"/>
           <w:szCs w:val="28"/>
         </w:rPr>
@@ -6161,6 +6139,7 @@
       <w:r>
         <w:rPr>
           <w:rFonts w:ascii="Times New Roman" w:hAnsi="Times New Roman" w:cs="Times New Roman"/>
+          <w:noProof/>
           <w:sz w:val="28"/>
           <w:szCs w:val="28"/>
         </w:rPr>
@@ -6221,6 +6200,7 @@
       <w:r>
         <w:rPr>
           <w:rFonts w:ascii="Times New Roman" w:hAnsi="Times New Roman" w:cs="Times New Roman"/>
+          <w:noProof/>
           <w:sz w:val="28"/>
           <w:szCs w:val="28"/>
         </w:rPr>
@@ -6402,6 +6382,2422 @@
         </w:tc>
       </w:tr>
     </w:tbl>
+    <w:p>
+      <w:pPr>
+        <w:rPr>
+          <w:rFonts w:ascii="Times New Roman" w:hAnsi="Times New Roman" w:cs="Times New Roman"/>
+          <w:sz w:val="28"/>
+          <w:szCs w:val="28"/>
+        </w:rPr>
+      </w:pPr>
+    </w:p>
+    <w:p>
+      <w:pPr>
+        <w:rPr>
+          <w:rFonts w:ascii="Times New Roman" w:hAnsi="Times New Roman" w:cs="Times New Roman"/>
+          <w:sz w:val="28"/>
+          <w:szCs w:val="28"/>
+        </w:rPr>
+      </w:pPr>
+      <w:r>
+        <w:rPr>
+          <w:rFonts w:ascii="Times New Roman" w:hAnsi="Times New Roman" w:cs="Times New Roman"/>
+          <w:sz w:val="28"/>
+          <w:szCs w:val="28"/>
+        </w:rPr>
+        <w:t xml:space="preserve">*As we can see from the information below, we have scraped data from </w:t>
+      </w:r>
+      <w:r>
+        <w:rPr>
+          <w:rFonts w:ascii="Times New Roman" w:hAnsi="Times New Roman" w:cs="Times New Roman"/>
+          <w:sz w:val="28"/>
+          <w:szCs w:val="28"/>
+          <w:highlight w:val="green"/>
+        </w:rPr>
+        <w:t>page 1 of 50</w:t>
+      </w:r>
+      <w:r>
+        <w:rPr>
+          <w:rFonts w:ascii="Times New Roman" w:hAnsi="Times New Roman" w:cs="Times New Roman"/>
+          <w:sz w:val="28"/>
+          <w:szCs w:val="28"/>
+        </w:rPr>
+        <w:t xml:space="preserve">, this means that we have a total of 50 pages that we need to scrap data from in total and we have only scraped data from 1 page. We can also see from the picture below that we have a </w:t>
+      </w:r>
+      <w:r>
+        <w:rPr>
+          <w:rFonts w:ascii="Times New Roman" w:hAnsi="Times New Roman" w:cs="Times New Roman"/>
+          <w:sz w:val="28"/>
+          <w:szCs w:val="28"/>
+          <w:highlight w:val="red"/>
+        </w:rPr>
+        <w:t>“next”</w:t>
+      </w:r>
+      <w:r>
+        <w:rPr>
+          <w:rFonts w:ascii="Times New Roman" w:hAnsi="Times New Roman" w:cs="Times New Roman"/>
+          <w:sz w:val="28"/>
+          <w:szCs w:val="28"/>
+        </w:rPr>
+        <w:t xml:space="preserve"> button that we can click on in order to see content on the next page.</w:t>
+      </w:r>
+    </w:p>
+    <w:p>
+      <w:pPr>
+        <w:rPr>
+          <w:rFonts w:ascii="Times New Roman" w:hAnsi="Times New Roman" w:cs="Times New Roman"/>
+          <w:sz w:val="28"/>
+          <w:szCs w:val="28"/>
+        </w:rPr>
+      </w:pPr>
+      <w:r>
+        <w:rPr>
+          <w:rFonts w:ascii="Times New Roman" w:hAnsi="Times New Roman" w:cs="Times New Roman"/>
+          <w:sz w:val="28"/>
+          <w:szCs w:val="28"/>
+        </w:rPr>
+        <w:lastRenderedPageBreak/>
+        <w:drawing>
+          <wp:inline distT="0" distB="0" distL="0" distR="0" wp14:anchorId="5E4E0C03" wp14:editId="4191727F">
+            <wp:extent cx="5454579" cy="2500065"/>
+            <wp:effectExtent l="0" t="0" r="0" b="0"/>
+            <wp:docPr id="1504970262" name="Picture 1"/>
+            <wp:cNvGraphicFramePr>
+              <a:graphicFrameLocks xmlns:a="http://schemas.openxmlformats.org/drawingml/2006/main" noChangeAspect="1"/>
+            </wp:cNvGraphicFramePr>
+            <a:graphic xmlns:a="http://schemas.openxmlformats.org/drawingml/2006/main">
+              <a:graphicData uri="http://schemas.openxmlformats.org/drawingml/2006/picture">
+                <pic:pic xmlns:pic="http://schemas.openxmlformats.org/drawingml/2006/picture">
+                  <pic:nvPicPr>
+                    <pic:cNvPr id="1504970262" name=""/>
+                    <pic:cNvPicPr/>
+                  </pic:nvPicPr>
+                  <pic:blipFill>
+                    <a:blip r:embed="rId39"/>
+                    <a:stretch>
+                      <a:fillRect/>
+                    </a:stretch>
+                  </pic:blipFill>
+                  <pic:spPr>
+                    <a:xfrm>
+                      <a:off x="0" y="0"/>
+                      <a:ext cx="5477987" cy="2510794"/>
+                    </a:xfrm>
+                    <a:prstGeom prst="rect">
+                      <a:avLst/>
+                    </a:prstGeom>
+                  </pic:spPr>
+                </pic:pic>
+              </a:graphicData>
+            </a:graphic>
+          </wp:inline>
+        </w:drawing>
+      </w:r>
+    </w:p>
+    <w:p>
+      <w:r>
+        <w:rPr>
+          <w:rFonts w:ascii="Times New Roman" w:hAnsi="Times New Roman" w:cs="Times New Roman"/>
+          <w:sz w:val="28"/>
+          <w:szCs w:val="28"/>
+        </w:rPr>
+        <w:t>*</w:t>
+      </w:r>
+      <w:proofErr w:type="gramStart"/>
+      <w:r>
+        <w:rPr>
+          <w:rFonts w:ascii="Times New Roman" w:hAnsi="Times New Roman" w:cs="Times New Roman"/>
+          <w:sz w:val="28"/>
+          <w:szCs w:val="28"/>
+        </w:rPr>
+        <w:t>when</w:t>
+      </w:r>
+      <w:proofErr w:type="gramEnd"/>
+      <w:r>
+        <w:rPr>
+          <w:rFonts w:ascii="Times New Roman" w:hAnsi="Times New Roman" w:cs="Times New Roman"/>
+          <w:sz w:val="28"/>
+          <w:szCs w:val="28"/>
+        </w:rPr>
+        <w:t xml:space="preserve"> we click on the “next’ button, the URL opened is:</w:t>
+      </w:r>
+      <w:r>
+        <w:t xml:space="preserve"> </w:t>
+      </w:r>
+    </w:p>
+    <w:tbl>
+      <w:tblPr>
+        <w:tblStyle w:val="TableGrid"/>
+        <w:tblW w:w="0" w:type="auto"/>
+        <w:tblLook w:val="04A0" w:firstRow="1" w:lastRow="0" w:firstColumn="1" w:lastColumn="0" w:noHBand="0" w:noVBand="1"/>
+      </w:tblPr>
+      <w:tblGrid>
+        <w:gridCol w:w="9016"/>
+      </w:tblGrid>
+      <w:tr>
+        <w:tc>
+          <w:tcPr>
+            <w:tcW w:w="9016" w:type="dxa"/>
+          </w:tcPr>
+          <w:p>
+            <w:pPr>
+              <w:rPr>
+                <w:rFonts w:ascii="Times New Roman" w:hAnsi="Times New Roman" w:cs="Times New Roman"/>
+                <w:sz w:val="28"/>
+                <w:szCs w:val="28"/>
+              </w:rPr>
+            </w:pPr>
+          </w:p>
+          <w:p>
+            <w:pPr>
+              <w:rPr>
+                <w:rFonts w:ascii="Times New Roman" w:hAnsi="Times New Roman" w:cs="Times New Roman"/>
+                <w:sz w:val="28"/>
+                <w:szCs w:val="28"/>
+              </w:rPr>
+            </w:pPr>
+            <w:r>
+              <w:rPr>
+                <w:rFonts w:ascii="Times New Roman" w:hAnsi="Times New Roman" w:cs="Times New Roman"/>
+                <w:sz w:val="28"/>
+                <w:szCs w:val="28"/>
+              </w:rPr>
+              <w:t>https://books.toscrape.com/catalogue/page-2.html</w:t>
+            </w:r>
+          </w:p>
+          <w:p/>
+        </w:tc>
+      </w:tr>
+    </w:tbl>
+    <w:p/>
+    <w:p>
+      <w:pPr>
+        <w:rPr>
+          <w:rFonts w:ascii="Times New Roman" w:hAnsi="Times New Roman" w:cs="Times New Roman"/>
+          <w:sz w:val="28"/>
+          <w:szCs w:val="28"/>
+        </w:rPr>
+      </w:pPr>
+      <w:r>
+        <w:rPr>
+          <w:rFonts w:ascii="Times New Roman" w:hAnsi="Times New Roman" w:cs="Times New Roman"/>
+          <w:sz w:val="28"/>
+          <w:szCs w:val="28"/>
+        </w:rPr>
+        <w:drawing>
+          <wp:inline distT="0" distB="0" distL="0" distR="0" wp14:anchorId="60CCCDD3" wp14:editId="08537C43">
+            <wp:extent cx="5731510" cy="1956435"/>
+            <wp:effectExtent l="0" t="0" r="2540" b="5715"/>
+            <wp:docPr id="1337285070" name="Picture 1"/>
+            <wp:cNvGraphicFramePr>
+              <a:graphicFrameLocks xmlns:a="http://schemas.openxmlformats.org/drawingml/2006/main" noChangeAspect="1"/>
+            </wp:cNvGraphicFramePr>
+            <a:graphic xmlns:a="http://schemas.openxmlformats.org/drawingml/2006/main">
+              <a:graphicData uri="http://schemas.openxmlformats.org/drawingml/2006/picture">
+                <pic:pic xmlns:pic="http://schemas.openxmlformats.org/drawingml/2006/picture">
+                  <pic:nvPicPr>
+                    <pic:cNvPr id="1337285070" name=""/>
+                    <pic:cNvPicPr/>
+                  </pic:nvPicPr>
+                  <pic:blipFill>
+                    <a:blip r:embed="rId40"/>
+                    <a:stretch>
+                      <a:fillRect/>
+                    </a:stretch>
+                  </pic:blipFill>
+                  <pic:spPr>
+                    <a:xfrm>
+                      <a:off x="0" y="0"/>
+                      <a:ext cx="5731510" cy="1956435"/>
+                    </a:xfrm>
+                    <a:prstGeom prst="rect">
+                      <a:avLst/>
+                    </a:prstGeom>
+                  </pic:spPr>
+                </pic:pic>
+              </a:graphicData>
+            </a:graphic>
+          </wp:inline>
+        </w:drawing>
+      </w:r>
+    </w:p>
+    <w:p>
+      <w:pPr>
+        <w:rPr>
+          <w:rFonts w:ascii="Times New Roman" w:hAnsi="Times New Roman" w:cs="Times New Roman"/>
+          <w:sz w:val="28"/>
+          <w:szCs w:val="28"/>
+        </w:rPr>
+      </w:pPr>
+      <w:r>
+        <w:rPr>
+          <w:rFonts w:ascii="Times New Roman" w:hAnsi="Times New Roman" w:cs="Times New Roman"/>
+          <w:b/>
+          <w:bCs/>
+          <w:sz w:val="28"/>
+          <w:szCs w:val="28"/>
+          <w:u w:val="single"/>
+        </w:rPr>
+        <w:t>Step1</w:t>
+      </w:r>
+      <w:r>
+        <w:rPr>
+          <w:rFonts w:ascii="Times New Roman" w:hAnsi="Times New Roman" w:cs="Times New Roman"/>
+          <w:sz w:val="28"/>
+          <w:szCs w:val="28"/>
+        </w:rPr>
+        <w:t>: we need to launch “scrapy shell”</w:t>
+      </w:r>
+      <w:r>
+        <w:rPr>
+          <w:rFonts w:ascii="Times New Roman" w:hAnsi="Times New Roman" w:cs="Times New Roman"/>
+          <w:sz w:val="28"/>
+          <w:szCs w:val="28"/>
+        </w:rPr>
+        <w:t xml:space="preserve"> inside of our gitbash command</w:t>
+      </w:r>
+    </w:p>
+    <w:p>
+      <w:pPr>
+        <w:rPr>
+          <w:rFonts w:ascii="Times New Roman" w:hAnsi="Times New Roman" w:cs="Times New Roman"/>
+          <w:sz w:val="28"/>
+          <w:szCs w:val="28"/>
+        </w:rPr>
+      </w:pPr>
+      <w:r>
+        <w:rPr>
+          <w:rFonts w:ascii="Times New Roman" w:hAnsi="Times New Roman" w:cs="Times New Roman"/>
+          <w:sz w:val="28"/>
+          <w:szCs w:val="28"/>
+        </w:rPr>
+        <w:drawing>
+          <wp:inline distT="0" distB="0" distL="0" distR="0" wp14:anchorId="065FEBFA" wp14:editId="78BB76AC">
+            <wp:extent cx="5731510" cy="216535"/>
+            <wp:effectExtent l="0" t="0" r="2540" b="0"/>
+            <wp:docPr id="1117922934" name="Picture 1"/>
+            <wp:cNvGraphicFramePr>
+              <a:graphicFrameLocks xmlns:a="http://schemas.openxmlformats.org/drawingml/2006/main" noChangeAspect="1"/>
+            </wp:cNvGraphicFramePr>
+            <a:graphic xmlns:a="http://schemas.openxmlformats.org/drawingml/2006/main">
+              <a:graphicData uri="http://schemas.openxmlformats.org/drawingml/2006/picture">
+                <pic:pic xmlns:pic="http://schemas.openxmlformats.org/drawingml/2006/picture">
+                  <pic:nvPicPr>
+                    <pic:cNvPr id="1117922934" name=""/>
+                    <pic:cNvPicPr/>
+                  </pic:nvPicPr>
+                  <pic:blipFill>
+                    <a:blip r:embed="rId41"/>
+                    <a:stretch>
+                      <a:fillRect/>
+                    </a:stretch>
+                  </pic:blipFill>
+                  <pic:spPr>
+                    <a:xfrm>
+                      <a:off x="0" y="0"/>
+                      <a:ext cx="5731510" cy="216535"/>
+                    </a:xfrm>
+                    <a:prstGeom prst="rect">
+                      <a:avLst/>
+                    </a:prstGeom>
+                  </pic:spPr>
+                </pic:pic>
+              </a:graphicData>
+            </a:graphic>
+          </wp:inline>
+        </w:drawing>
+      </w:r>
+    </w:p>
+    <w:p>
+      <w:pPr>
+        <w:rPr>
+          <w:rFonts w:ascii="Times New Roman" w:hAnsi="Times New Roman" w:cs="Times New Roman"/>
+          <w:sz w:val="28"/>
+          <w:szCs w:val="28"/>
+        </w:rPr>
+      </w:pPr>
+      <w:r>
+        <w:rPr>
+          <w:rFonts w:ascii="Times New Roman" w:hAnsi="Times New Roman" w:cs="Times New Roman"/>
+          <w:sz w:val="28"/>
+          <w:szCs w:val="28"/>
+        </w:rPr>
+        <w:drawing>
+          <wp:inline distT="0" distB="0" distL="0" distR="0" wp14:anchorId="5EF4BA12" wp14:editId="6D9337A0">
+            <wp:extent cx="5258534" cy="1476581"/>
+            <wp:effectExtent l="0" t="0" r="0" b="9525"/>
+            <wp:docPr id="2107808037" name="Picture 1"/>
+            <wp:cNvGraphicFramePr>
+              <a:graphicFrameLocks xmlns:a="http://schemas.openxmlformats.org/drawingml/2006/main" noChangeAspect="1"/>
+            </wp:cNvGraphicFramePr>
+            <a:graphic xmlns:a="http://schemas.openxmlformats.org/drawingml/2006/main">
+              <a:graphicData uri="http://schemas.openxmlformats.org/drawingml/2006/picture">
+                <pic:pic xmlns:pic="http://schemas.openxmlformats.org/drawingml/2006/picture">
+                  <pic:nvPicPr>
+                    <pic:cNvPr id="2107808037" name=""/>
+                    <pic:cNvPicPr/>
+                  </pic:nvPicPr>
+                  <pic:blipFill>
+                    <a:blip r:embed="rId42"/>
+                    <a:stretch>
+                      <a:fillRect/>
+                    </a:stretch>
+                  </pic:blipFill>
+                  <pic:spPr>
+                    <a:xfrm>
+                      <a:off x="0" y="0"/>
+                      <a:ext cx="5258534" cy="1476581"/>
+                    </a:xfrm>
+                    <a:prstGeom prst="rect">
+                      <a:avLst/>
+                    </a:prstGeom>
+                  </pic:spPr>
+                </pic:pic>
+              </a:graphicData>
+            </a:graphic>
+          </wp:inline>
+        </w:drawing>
+      </w:r>
+    </w:p>
+    <w:p>
+      <w:pPr>
+        <w:rPr>
+          <w:rFonts w:ascii="Times New Roman" w:hAnsi="Times New Roman" w:cs="Times New Roman"/>
+          <w:sz w:val="28"/>
+          <w:szCs w:val="28"/>
+        </w:rPr>
+      </w:pPr>
+    </w:p>
+    <w:p>
+      <w:pPr>
+        <w:rPr>
+          <w:rFonts w:ascii="Times New Roman" w:hAnsi="Times New Roman" w:cs="Times New Roman"/>
+          <w:sz w:val="28"/>
+          <w:szCs w:val="28"/>
+        </w:rPr>
+      </w:pPr>
+    </w:p>
+    <w:p>
+      <w:pPr>
+        <w:rPr>
+          <w:rFonts w:ascii="Times New Roman" w:hAnsi="Times New Roman" w:cs="Times New Roman"/>
+          <w:sz w:val="28"/>
+          <w:szCs w:val="28"/>
+        </w:rPr>
+      </w:pPr>
+      <w:r>
+        <w:rPr>
+          <w:rFonts w:ascii="Times New Roman" w:hAnsi="Times New Roman" w:cs="Times New Roman"/>
+          <w:b/>
+          <w:bCs/>
+          <w:sz w:val="28"/>
+          <w:szCs w:val="28"/>
+          <w:u w:val="single"/>
+        </w:rPr>
+        <w:lastRenderedPageBreak/>
+        <w:t>Step</w:t>
+      </w:r>
+      <w:r>
+        <w:rPr>
+          <w:rFonts w:ascii="Times New Roman" w:hAnsi="Times New Roman" w:cs="Times New Roman"/>
+          <w:b/>
+          <w:bCs/>
+          <w:sz w:val="28"/>
+          <w:szCs w:val="28"/>
+          <w:u w:val="single"/>
+        </w:rPr>
+        <w:t xml:space="preserve"> </w:t>
+      </w:r>
+      <w:r>
+        <w:rPr>
+          <w:rFonts w:ascii="Times New Roman" w:hAnsi="Times New Roman" w:cs="Times New Roman"/>
+          <w:b/>
+          <w:bCs/>
+          <w:sz w:val="28"/>
+          <w:szCs w:val="28"/>
+          <w:u w:val="single"/>
+        </w:rPr>
+        <w:t>2</w:t>
+      </w:r>
+      <w:r>
+        <w:rPr>
+          <w:rFonts w:ascii="Times New Roman" w:hAnsi="Times New Roman" w:cs="Times New Roman"/>
+          <w:sz w:val="28"/>
+          <w:szCs w:val="28"/>
+        </w:rPr>
+        <w:t xml:space="preserve">: we need to run the fetch command with the </w:t>
+      </w:r>
+      <w:proofErr w:type="spellStart"/>
+      <w:r>
+        <w:rPr>
+          <w:rFonts w:ascii="Times New Roman" w:hAnsi="Times New Roman" w:cs="Times New Roman"/>
+          <w:sz w:val="28"/>
+          <w:szCs w:val="28"/>
+        </w:rPr>
+        <w:t>url</w:t>
+      </w:r>
+      <w:proofErr w:type="spellEnd"/>
+      <w:r>
+        <w:rPr>
+          <w:rFonts w:ascii="Times New Roman" w:hAnsi="Times New Roman" w:cs="Times New Roman"/>
+          <w:sz w:val="28"/>
+          <w:szCs w:val="28"/>
+        </w:rPr>
+        <w:t xml:space="preserve"> of the website</w:t>
+      </w:r>
+    </w:p>
+    <w:p>
+      <w:pPr>
+        <w:rPr>
+          <w:rFonts w:ascii="Times New Roman" w:hAnsi="Times New Roman" w:cs="Times New Roman"/>
+          <w:sz w:val="28"/>
+          <w:szCs w:val="28"/>
+        </w:rPr>
+      </w:pPr>
+      <w:r>
+        <w:rPr>
+          <w:rFonts w:ascii="Times New Roman" w:hAnsi="Times New Roman" w:cs="Times New Roman"/>
+          <w:sz w:val="28"/>
+          <w:szCs w:val="28"/>
+        </w:rPr>
+        <w:drawing>
+          <wp:inline distT="0" distB="0" distL="0" distR="0" wp14:anchorId="79D58BAB" wp14:editId="46A2F9BE">
+            <wp:extent cx="5731510" cy="1115695"/>
+            <wp:effectExtent l="0" t="0" r="2540" b="8255"/>
+            <wp:docPr id="1072480056" name="Picture 1"/>
+            <wp:cNvGraphicFramePr>
+              <a:graphicFrameLocks xmlns:a="http://schemas.openxmlformats.org/drawingml/2006/main" noChangeAspect="1"/>
+            </wp:cNvGraphicFramePr>
+            <a:graphic xmlns:a="http://schemas.openxmlformats.org/drawingml/2006/main">
+              <a:graphicData uri="http://schemas.openxmlformats.org/drawingml/2006/picture">
+                <pic:pic xmlns:pic="http://schemas.openxmlformats.org/drawingml/2006/picture">
+                  <pic:nvPicPr>
+                    <pic:cNvPr id="1072480056" name=""/>
+                    <pic:cNvPicPr/>
+                  </pic:nvPicPr>
+                  <pic:blipFill>
+                    <a:blip r:embed="rId43"/>
+                    <a:stretch>
+                      <a:fillRect/>
+                    </a:stretch>
+                  </pic:blipFill>
+                  <pic:spPr>
+                    <a:xfrm>
+                      <a:off x="0" y="0"/>
+                      <a:ext cx="5731510" cy="1115695"/>
+                    </a:xfrm>
+                    <a:prstGeom prst="rect">
+                      <a:avLst/>
+                    </a:prstGeom>
+                  </pic:spPr>
+                </pic:pic>
+              </a:graphicData>
+            </a:graphic>
+          </wp:inline>
+        </w:drawing>
+      </w:r>
+    </w:p>
+    <w:p>
+      <w:pPr>
+        <w:rPr>
+          <w:rFonts w:ascii="Times New Roman" w:hAnsi="Times New Roman" w:cs="Times New Roman"/>
+          <w:sz w:val="28"/>
+          <w:szCs w:val="28"/>
+        </w:rPr>
+      </w:pPr>
+      <w:r>
+        <w:rPr>
+          <w:rFonts w:ascii="Times New Roman" w:hAnsi="Times New Roman" w:cs="Times New Roman"/>
+          <w:b/>
+          <w:bCs/>
+          <w:sz w:val="28"/>
+          <w:szCs w:val="28"/>
+          <w:u w:val="single"/>
+        </w:rPr>
+        <w:t>Step 3</w:t>
+      </w:r>
+      <w:r>
+        <w:rPr>
+          <w:rFonts w:ascii="Times New Roman" w:hAnsi="Times New Roman" w:cs="Times New Roman"/>
+          <w:sz w:val="28"/>
+          <w:szCs w:val="28"/>
+        </w:rPr>
+        <w:t>: we need to go and get the link that takes us to the next page</w:t>
+      </w:r>
+    </w:p>
+    <w:p>
+      <w:pPr>
+        <w:rPr>
+          <w:rFonts w:ascii="Times New Roman" w:hAnsi="Times New Roman" w:cs="Times New Roman"/>
+          <w:sz w:val="28"/>
+          <w:szCs w:val="28"/>
+        </w:rPr>
+      </w:pPr>
+      <w:r>
+        <w:rPr>
+          <w:rFonts w:ascii="Times New Roman" w:hAnsi="Times New Roman" w:cs="Times New Roman"/>
+          <w:b/>
+          <w:bCs/>
+          <w:i/>
+          <w:iCs/>
+          <w:sz w:val="28"/>
+          <w:szCs w:val="28"/>
+        </w:rPr>
+        <w:t>Step 3.1</w:t>
+      </w:r>
+      <w:r>
+        <w:rPr>
+          <w:rFonts w:ascii="Times New Roman" w:hAnsi="Times New Roman" w:cs="Times New Roman"/>
+          <w:sz w:val="28"/>
+          <w:szCs w:val="28"/>
+        </w:rPr>
+        <w:t xml:space="preserve">: we need to open the webpage that we fetched in any web browser and in my case the web-browser </w:t>
+      </w:r>
+      <w:proofErr w:type="spellStart"/>
+      <w:r>
+        <w:rPr>
+          <w:rFonts w:ascii="Times New Roman" w:hAnsi="Times New Roman" w:cs="Times New Roman"/>
+          <w:sz w:val="28"/>
+          <w:szCs w:val="28"/>
+        </w:rPr>
+        <w:t>im</w:t>
+      </w:r>
+      <w:proofErr w:type="spellEnd"/>
+      <w:r>
+        <w:rPr>
+          <w:rFonts w:ascii="Times New Roman" w:hAnsi="Times New Roman" w:cs="Times New Roman"/>
+          <w:sz w:val="28"/>
+          <w:szCs w:val="28"/>
+        </w:rPr>
+        <w:t xml:space="preserve"> using is google chrome:</w:t>
+      </w:r>
+    </w:p>
+    <w:p>
+      <w:pPr>
+        <w:rPr>
+          <w:rFonts w:ascii="Times New Roman" w:hAnsi="Times New Roman" w:cs="Times New Roman"/>
+          <w:sz w:val="28"/>
+          <w:szCs w:val="28"/>
+        </w:rPr>
+      </w:pPr>
+      <w:r>
+        <w:rPr>
+          <w:rFonts w:ascii="Times New Roman" w:hAnsi="Times New Roman" w:cs="Times New Roman"/>
+          <w:sz w:val="28"/>
+          <w:szCs w:val="28"/>
+        </w:rPr>
+        <w:drawing>
+          <wp:inline distT="0" distB="0" distL="0" distR="0" wp14:anchorId="4CEFBB5C" wp14:editId="59EC245D">
+            <wp:extent cx="5731510" cy="2178685"/>
+            <wp:effectExtent l="0" t="0" r="2540" b="0"/>
+            <wp:docPr id="1331574298" name="Picture 1"/>
+            <wp:cNvGraphicFramePr>
+              <a:graphicFrameLocks xmlns:a="http://schemas.openxmlformats.org/drawingml/2006/main" noChangeAspect="1"/>
+            </wp:cNvGraphicFramePr>
+            <a:graphic xmlns:a="http://schemas.openxmlformats.org/drawingml/2006/main">
+              <a:graphicData uri="http://schemas.openxmlformats.org/drawingml/2006/picture">
+                <pic:pic xmlns:pic="http://schemas.openxmlformats.org/drawingml/2006/picture">
+                  <pic:nvPicPr>
+                    <pic:cNvPr id="1331574298" name=""/>
+                    <pic:cNvPicPr/>
+                  </pic:nvPicPr>
+                  <pic:blipFill>
+                    <a:blip r:embed="rId44"/>
+                    <a:stretch>
+                      <a:fillRect/>
+                    </a:stretch>
+                  </pic:blipFill>
+                  <pic:spPr>
+                    <a:xfrm>
+                      <a:off x="0" y="0"/>
+                      <a:ext cx="5731510" cy="2178685"/>
+                    </a:xfrm>
+                    <a:prstGeom prst="rect">
+                      <a:avLst/>
+                    </a:prstGeom>
+                  </pic:spPr>
+                </pic:pic>
+              </a:graphicData>
+            </a:graphic>
+          </wp:inline>
+        </w:drawing>
+      </w:r>
+    </w:p>
+    <w:p>
+      <w:pPr>
+        <w:rPr>
+          <w:rFonts w:ascii="Times New Roman" w:hAnsi="Times New Roman" w:cs="Times New Roman"/>
+          <w:sz w:val="28"/>
+          <w:szCs w:val="28"/>
+        </w:rPr>
+      </w:pPr>
+      <w:r>
+        <w:rPr>
+          <w:rFonts w:ascii="Times New Roman" w:hAnsi="Times New Roman" w:cs="Times New Roman"/>
+          <w:b/>
+          <w:bCs/>
+          <w:i/>
+          <w:iCs/>
+          <w:sz w:val="28"/>
+          <w:szCs w:val="28"/>
+        </w:rPr>
+        <w:t>Step 3.2</w:t>
+      </w:r>
+      <w:r>
+        <w:rPr>
+          <w:rFonts w:ascii="Times New Roman" w:hAnsi="Times New Roman" w:cs="Times New Roman"/>
+          <w:b/>
+          <w:bCs/>
+          <w:i/>
+          <w:iCs/>
+          <w:sz w:val="28"/>
+          <w:szCs w:val="28"/>
+        </w:rPr>
+        <w:t xml:space="preserve"> </w:t>
+      </w:r>
+      <w:r>
+        <w:rPr>
+          <w:rFonts w:ascii="Times New Roman" w:hAnsi="Times New Roman" w:cs="Times New Roman"/>
+          <w:b/>
+          <w:bCs/>
+          <w:i/>
+          <w:iCs/>
+          <w:sz w:val="28"/>
+          <w:szCs w:val="28"/>
+        </w:rPr>
+        <w:t xml:space="preserve">: </w:t>
+      </w:r>
+      <w:r>
+        <w:rPr>
+          <w:rFonts w:ascii="Times New Roman" w:hAnsi="Times New Roman" w:cs="Times New Roman"/>
+          <w:sz w:val="28"/>
+          <w:szCs w:val="28"/>
+        </w:rPr>
+        <w:t xml:space="preserve">I need to inspect the page, in order to get the get css selector that takes me to the next page(which is a </w:t>
+      </w:r>
+      <w:proofErr w:type="spellStart"/>
+      <w:r>
+        <w:rPr>
+          <w:rFonts w:ascii="Times New Roman" w:hAnsi="Times New Roman" w:cs="Times New Roman"/>
+          <w:sz w:val="28"/>
+          <w:szCs w:val="28"/>
+        </w:rPr>
+        <w:t>url</w:t>
+      </w:r>
+      <w:proofErr w:type="spellEnd"/>
+      <w:r>
+        <w:rPr>
+          <w:rFonts w:ascii="Times New Roman" w:hAnsi="Times New Roman" w:cs="Times New Roman"/>
+          <w:sz w:val="28"/>
+          <w:szCs w:val="28"/>
+        </w:rPr>
+        <w:t>)</w:t>
+      </w:r>
+    </w:p>
+    <w:p>
+      <w:pPr>
+        <w:rPr>
+          <w:rFonts w:ascii="Times New Roman" w:hAnsi="Times New Roman" w:cs="Times New Roman"/>
+          <w:sz w:val="28"/>
+          <w:szCs w:val="28"/>
+        </w:rPr>
+      </w:pPr>
+      <w:r>
+        <w:rPr>
+          <w:rFonts w:ascii="Times New Roman" w:hAnsi="Times New Roman" w:cs="Times New Roman"/>
+          <w:sz w:val="28"/>
+          <w:szCs w:val="28"/>
+        </w:rPr>
+        <w:drawing>
+          <wp:inline distT="0" distB="0" distL="0" distR="0" wp14:anchorId="7EE7EF0A" wp14:editId="696215A9">
+            <wp:extent cx="5731510" cy="2479040"/>
+            <wp:effectExtent l="0" t="0" r="2540" b="0"/>
+            <wp:docPr id="1665119951" name="Picture 1"/>
+            <wp:cNvGraphicFramePr>
+              <a:graphicFrameLocks xmlns:a="http://schemas.openxmlformats.org/drawingml/2006/main" noChangeAspect="1"/>
+            </wp:cNvGraphicFramePr>
+            <a:graphic xmlns:a="http://schemas.openxmlformats.org/drawingml/2006/main">
+              <a:graphicData uri="http://schemas.openxmlformats.org/drawingml/2006/picture">
+                <pic:pic xmlns:pic="http://schemas.openxmlformats.org/drawingml/2006/picture">
+                  <pic:nvPicPr>
+                    <pic:cNvPr id="1665119951" name=""/>
+                    <pic:cNvPicPr/>
+                  </pic:nvPicPr>
+                  <pic:blipFill>
+                    <a:blip r:embed="rId45"/>
+                    <a:stretch>
+                      <a:fillRect/>
+                    </a:stretch>
+                  </pic:blipFill>
+                  <pic:spPr>
+                    <a:xfrm>
+                      <a:off x="0" y="0"/>
+                      <a:ext cx="5731510" cy="2479040"/>
+                    </a:xfrm>
+                    <a:prstGeom prst="rect">
+                      <a:avLst/>
+                    </a:prstGeom>
+                  </pic:spPr>
+                </pic:pic>
+              </a:graphicData>
+            </a:graphic>
+          </wp:inline>
+        </w:drawing>
+      </w:r>
+    </w:p>
+    <w:p>
+      <w:pPr>
+        <w:rPr>
+          <w:rFonts w:ascii="Times New Roman" w:hAnsi="Times New Roman" w:cs="Times New Roman"/>
+          <w:sz w:val="28"/>
+          <w:szCs w:val="28"/>
+        </w:rPr>
+      </w:pPr>
+      <w:r>
+        <w:rPr>
+          <w:rFonts w:ascii="Times New Roman" w:hAnsi="Times New Roman" w:cs="Times New Roman"/>
+          <w:sz w:val="28"/>
+          <w:szCs w:val="28"/>
+        </w:rPr>
+        <w:t>The css selector that take me to the next page is:</w:t>
+      </w:r>
+    </w:p>
+    <w:tbl>
+      <w:tblPr>
+        <w:tblStyle w:val="TableGrid"/>
+        <w:tblW w:w="0" w:type="auto"/>
+        <w:tblLook w:val="04A0" w:firstRow="1" w:lastRow="0" w:firstColumn="1" w:lastColumn="0" w:noHBand="0" w:noVBand="1"/>
+      </w:tblPr>
+      <w:tblGrid>
+        <w:gridCol w:w="9016"/>
+      </w:tblGrid>
+      <w:tr>
+        <w:tc>
+          <w:tcPr>
+            <w:tcW w:w="9016" w:type="dxa"/>
+          </w:tcPr>
+          <w:p>
+            <w:pPr>
+              <w:rPr>
+                <w:rFonts w:ascii="Times New Roman" w:hAnsi="Times New Roman" w:cs="Times New Roman"/>
+                <w:sz w:val="28"/>
+                <w:szCs w:val="28"/>
+              </w:rPr>
+            </w:pPr>
+            <w:r>
+              <w:rPr>
+                <w:rFonts w:ascii="Times New Roman" w:hAnsi="Times New Roman" w:cs="Times New Roman"/>
+                <w:sz w:val="28"/>
+                <w:szCs w:val="28"/>
+              </w:rPr>
+              <w:t xml:space="preserve">                     </w:t>
+            </w:r>
+          </w:p>
+          <w:p>
+            <w:pPr>
+              <w:rPr>
+                <w:rFonts w:ascii="Times New Roman" w:hAnsi="Times New Roman" w:cs="Times New Roman"/>
+                <w:sz w:val="28"/>
+                <w:szCs w:val="28"/>
+              </w:rPr>
+            </w:pPr>
+            <w:r>
+              <w:rPr>
+                <w:rFonts w:ascii="Times New Roman" w:hAnsi="Times New Roman" w:cs="Times New Roman"/>
+                <w:sz w:val="28"/>
+                <w:szCs w:val="28"/>
+              </w:rPr>
+              <w:t xml:space="preserve">                            </w:t>
+            </w:r>
+            <w:r>
+              <w:rPr>
+                <w:rFonts w:ascii="Times New Roman" w:hAnsi="Times New Roman" w:cs="Times New Roman"/>
+                <w:sz w:val="28"/>
+                <w:szCs w:val="28"/>
+              </w:rPr>
+              <w:t>response</w:t>
+            </w:r>
+            <w:r>
+              <w:rPr>
+                <w:rFonts w:ascii="Times New Roman" w:hAnsi="Times New Roman" w:cs="Times New Roman"/>
+                <w:sz w:val="28"/>
+                <w:szCs w:val="28"/>
+              </w:rPr>
+              <w:t>.css(‘</w:t>
+            </w:r>
+            <w:r>
+              <w:rPr>
+                <w:rFonts w:ascii="Times New Roman" w:hAnsi="Times New Roman" w:cs="Times New Roman"/>
+                <w:sz w:val="28"/>
+                <w:szCs w:val="28"/>
+                <w:highlight w:val="green"/>
+              </w:rPr>
+              <w:t>li</w:t>
+            </w:r>
+            <w:r>
+              <w:rPr>
+                <w:rFonts w:ascii="Times New Roman" w:hAnsi="Times New Roman" w:cs="Times New Roman"/>
+                <w:sz w:val="28"/>
+                <w:szCs w:val="28"/>
+              </w:rPr>
+              <w:t>.</w:t>
+            </w:r>
+            <w:r>
+              <w:rPr>
+                <w:rFonts w:ascii="Times New Roman" w:hAnsi="Times New Roman" w:cs="Times New Roman"/>
+                <w:sz w:val="28"/>
+                <w:szCs w:val="28"/>
+                <w:highlight w:val="cyan"/>
+              </w:rPr>
+              <w:t>next</w:t>
+            </w:r>
+            <w:r>
+              <w:rPr>
+                <w:rFonts w:ascii="Times New Roman" w:hAnsi="Times New Roman" w:cs="Times New Roman"/>
+                <w:sz w:val="28"/>
+                <w:szCs w:val="28"/>
+              </w:rPr>
+              <w:t xml:space="preserve"> </w:t>
+            </w:r>
+            <w:r>
+              <w:rPr>
+                <w:rFonts w:ascii="Times New Roman" w:hAnsi="Times New Roman" w:cs="Times New Roman"/>
+                <w:sz w:val="28"/>
+                <w:szCs w:val="28"/>
+                <w:highlight w:val="magenta"/>
+              </w:rPr>
+              <w:t>a</w:t>
+            </w:r>
+            <w:r>
+              <w:rPr>
+                <w:rFonts w:ascii="Times New Roman" w:hAnsi="Times New Roman" w:cs="Times New Roman"/>
+                <w:sz w:val="28"/>
+                <w:szCs w:val="28"/>
+              </w:rPr>
+              <w:t>::attr(</w:t>
+            </w:r>
+            <w:r>
+              <w:rPr>
+                <w:rFonts w:ascii="Times New Roman" w:hAnsi="Times New Roman" w:cs="Times New Roman"/>
+                <w:sz w:val="28"/>
+                <w:szCs w:val="28"/>
+                <w:highlight w:val="yellow"/>
+              </w:rPr>
+              <w:t>href</w:t>
+            </w:r>
+            <w:r>
+              <w:rPr>
+                <w:rFonts w:ascii="Times New Roman" w:hAnsi="Times New Roman" w:cs="Times New Roman"/>
+                <w:sz w:val="28"/>
+                <w:szCs w:val="28"/>
+              </w:rPr>
+              <w:t>)’).get()</w:t>
+            </w:r>
+          </w:p>
+          <w:p>
+            <w:pPr>
+              <w:rPr>
+                <w:rFonts w:ascii="Times New Roman" w:hAnsi="Times New Roman" w:cs="Times New Roman"/>
+                <w:sz w:val="28"/>
+                <w:szCs w:val="28"/>
+              </w:rPr>
+            </w:pPr>
+          </w:p>
+        </w:tc>
+      </w:tr>
+    </w:tbl>
+    <w:p>
+      <w:pPr>
+        <w:rPr>
+          <w:rFonts w:ascii="Times New Roman" w:hAnsi="Times New Roman" w:cs="Times New Roman"/>
+          <w:i/>
+          <w:iCs/>
+          <w:sz w:val="28"/>
+          <w:szCs w:val="28"/>
+          <w:u w:val="single"/>
+        </w:rPr>
+      </w:pPr>
+    </w:p>
+    <w:p>
+      <w:pPr>
+        <w:rPr>
+          <w:rFonts w:ascii="Times New Roman" w:hAnsi="Times New Roman" w:cs="Times New Roman"/>
+          <w:sz w:val="28"/>
+          <w:szCs w:val="28"/>
+        </w:rPr>
+      </w:pPr>
+      <w:r>
+        <w:rPr>
+          <w:rFonts w:ascii="Times New Roman" w:hAnsi="Times New Roman" w:cs="Times New Roman"/>
+          <w:i/>
+          <w:iCs/>
+          <w:sz w:val="28"/>
+          <w:szCs w:val="28"/>
+          <w:u w:val="single"/>
+        </w:rPr>
+        <w:t>Step 3.3</w:t>
+      </w:r>
+      <w:r>
+        <w:rPr>
+          <w:rFonts w:ascii="Times New Roman" w:hAnsi="Times New Roman" w:cs="Times New Roman"/>
+          <w:sz w:val="28"/>
+          <w:szCs w:val="28"/>
+        </w:rPr>
+        <w:t>: we need to test out this css selector within scrapy shell and see if it returns the result that we want</w:t>
+      </w:r>
+      <w:r>
+        <w:rPr>
+          <w:rFonts w:ascii="Times New Roman" w:hAnsi="Times New Roman" w:cs="Times New Roman"/>
+          <w:sz w:val="28"/>
+          <w:szCs w:val="28"/>
+        </w:rPr>
+        <w:t xml:space="preserve">, </w:t>
+      </w:r>
+      <w:r>
+        <w:rPr>
+          <w:rFonts w:ascii="Times New Roman" w:hAnsi="Times New Roman" w:cs="Times New Roman"/>
+          <w:sz w:val="28"/>
+          <w:szCs w:val="28"/>
+        </w:rPr>
+        <w:t>we need to go and create a response query, that is able to extract all the information that we need from the given page</w:t>
+      </w:r>
+    </w:p>
+    <w:p>
+      <w:pPr>
+        <w:rPr>
+          <w:rFonts w:ascii="Times New Roman" w:hAnsi="Times New Roman" w:cs="Times New Roman"/>
+          <w:sz w:val="28"/>
+          <w:szCs w:val="28"/>
+        </w:rPr>
+      </w:pPr>
+      <w:r>
+        <w:rPr>
+          <w:rFonts w:ascii="Times New Roman" w:hAnsi="Times New Roman" w:cs="Times New Roman"/>
+          <w:sz w:val="28"/>
+          <w:szCs w:val="28"/>
+        </w:rPr>
+        <w:drawing>
+          <wp:inline distT="0" distB="0" distL="0" distR="0" wp14:anchorId="191705B3" wp14:editId="23425B67">
+            <wp:extent cx="5731510" cy="2479040"/>
+            <wp:effectExtent l="0" t="0" r="2540" b="0"/>
+            <wp:docPr id="1022895240" name="Picture 1" descr="A screenshot of a computer&#10;&#10;Description automatically generated"/>
+            <wp:cNvGraphicFramePr>
+              <a:graphicFrameLocks xmlns:a="http://schemas.openxmlformats.org/drawingml/2006/main" noChangeAspect="1"/>
+            </wp:cNvGraphicFramePr>
+            <a:graphic xmlns:a="http://schemas.openxmlformats.org/drawingml/2006/main">
+              <a:graphicData uri="http://schemas.openxmlformats.org/drawingml/2006/picture">
+                <pic:pic xmlns:pic="http://schemas.openxmlformats.org/drawingml/2006/picture">
+                  <pic:nvPicPr>
+                    <pic:cNvPr id="1022895240" name="Picture 1" descr="A screenshot of a computer&#10;&#10;Description automatically generated"/>
+                    <pic:cNvPicPr/>
+                  </pic:nvPicPr>
+                  <pic:blipFill>
+                    <a:blip r:embed="rId45"/>
+                    <a:stretch>
+                      <a:fillRect/>
+                    </a:stretch>
+                  </pic:blipFill>
+                  <pic:spPr>
+                    <a:xfrm>
+                      <a:off x="0" y="0"/>
+                      <a:ext cx="5731510" cy="2479040"/>
+                    </a:xfrm>
+                    <a:prstGeom prst="rect">
+                      <a:avLst/>
+                    </a:prstGeom>
+                  </pic:spPr>
+                </pic:pic>
+              </a:graphicData>
+            </a:graphic>
+          </wp:inline>
+        </w:drawing>
+      </w:r>
+    </w:p>
+    <w:p>
+      <w:pPr>
+        <w:rPr>
+          <w:rFonts w:ascii="Times New Roman" w:hAnsi="Times New Roman" w:cs="Times New Roman"/>
+          <w:sz w:val="28"/>
+          <w:szCs w:val="28"/>
+        </w:rPr>
+      </w:pPr>
+      <w:r>
+        <w:rPr>
+          <w:rFonts w:ascii="Times New Roman" w:hAnsi="Times New Roman" w:cs="Times New Roman"/>
+          <w:sz w:val="28"/>
+          <w:szCs w:val="28"/>
+        </w:rPr>
+        <w:t>The css selector that take me to the next page is:</w:t>
+      </w:r>
+    </w:p>
+    <w:tbl>
+      <w:tblPr>
+        <w:tblStyle w:val="TableGrid"/>
+        <w:tblW w:w="0" w:type="auto"/>
+        <w:tblLook w:val="04A0" w:firstRow="1" w:lastRow="0" w:firstColumn="1" w:lastColumn="0" w:noHBand="0" w:noVBand="1"/>
+      </w:tblPr>
+      <w:tblGrid>
+        <w:gridCol w:w="9016"/>
+      </w:tblGrid>
+      <w:tr>
+        <w:tc>
+          <w:tcPr>
+            <w:tcW w:w="9016" w:type="dxa"/>
+          </w:tcPr>
+          <w:p>
+            <w:pPr>
+              <w:rPr>
+                <w:rFonts w:ascii="Times New Roman" w:hAnsi="Times New Roman" w:cs="Times New Roman"/>
+                <w:sz w:val="28"/>
+                <w:szCs w:val="28"/>
+              </w:rPr>
+            </w:pPr>
+            <w:r>
+              <w:rPr>
+                <w:rFonts w:ascii="Times New Roman" w:hAnsi="Times New Roman" w:cs="Times New Roman"/>
+                <w:sz w:val="28"/>
+                <w:szCs w:val="28"/>
+              </w:rPr>
+              <w:t xml:space="preserve">                     </w:t>
+            </w:r>
+          </w:p>
+          <w:p>
+            <w:pPr>
+              <w:rPr>
+                <w:rFonts w:ascii="Times New Roman" w:hAnsi="Times New Roman" w:cs="Times New Roman"/>
+                <w:sz w:val="28"/>
+                <w:szCs w:val="28"/>
+              </w:rPr>
+            </w:pPr>
+            <w:r>
+              <w:rPr>
+                <w:rFonts w:ascii="Times New Roman" w:hAnsi="Times New Roman" w:cs="Times New Roman"/>
+                <w:sz w:val="28"/>
+                <w:szCs w:val="28"/>
+              </w:rPr>
+              <w:t xml:space="preserve">                            response.css(‘</w:t>
+            </w:r>
+            <w:r>
+              <w:rPr>
+                <w:rFonts w:ascii="Times New Roman" w:hAnsi="Times New Roman" w:cs="Times New Roman"/>
+                <w:sz w:val="28"/>
+                <w:szCs w:val="28"/>
+                <w:highlight w:val="green"/>
+              </w:rPr>
+              <w:t>li</w:t>
+            </w:r>
+            <w:r>
+              <w:rPr>
+                <w:rFonts w:ascii="Times New Roman" w:hAnsi="Times New Roman" w:cs="Times New Roman"/>
+                <w:sz w:val="28"/>
+                <w:szCs w:val="28"/>
+              </w:rPr>
+              <w:t>.</w:t>
+            </w:r>
+            <w:r>
+              <w:rPr>
+                <w:rFonts w:ascii="Times New Roman" w:hAnsi="Times New Roman" w:cs="Times New Roman"/>
+                <w:sz w:val="28"/>
+                <w:szCs w:val="28"/>
+                <w:highlight w:val="cyan"/>
+              </w:rPr>
+              <w:t>next</w:t>
+            </w:r>
+            <w:r>
+              <w:rPr>
+                <w:rFonts w:ascii="Times New Roman" w:hAnsi="Times New Roman" w:cs="Times New Roman"/>
+                <w:sz w:val="28"/>
+                <w:szCs w:val="28"/>
+              </w:rPr>
+              <w:t xml:space="preserve"> </w:t>
+            </w:r>
+            <w:r>
+              <w:rPr>
+                <w:rFonts w:ascii="Times New Roman" w:hAnsi="Times New Roman" w:cs="Times New Roman"/>
+                <w:sz w:val="28"/>
+                <w:szCs w:val="28"/>
+                <w:highlight w:val="magenta"/>
+              </w:rPr>
+              <w:t>a</w:t>
+            </w:r>
+            <w:r>
+              <w:rPr>
+                <w:rFonts w:ascii="Times New Roman" w:hAnsi="Times New Roman" w:cs="Times New Roman"/>
+                <w:sz w:val="28"/>
+                <w:szCs w:val="28"/>
+              </w:rPr>
+              <w:t>::attr(</w:t>
+            </w:r>
+            <w:r>
+              <w:rPr>
+                <w:rFonts w:ascii="Times New Roman" w:hAnsi="Times New Roman" w:cs="Times New Roman"/>
+                <w:sz w:val="28"/>
+                <w:szCs w:val="28"/>
+                <w:highlight w:val="yellow"/>
+              </w:rPr>
+              <w:t>href</w:t>
+            </w:r>
+            <w:r>
+              <w:rPr>
+                <w:rFonts w:ascii="Times New Roman" w:hAnsi="Times New Roman" w:cs="Times New Roman"/>
+                <w:sz w:val="28"/>
+                <w:szCs w:val="28"/>
+              </w:rPr>
+              <w:t>)’).get()</w:t>
+            </w:r>
+          </w:p>
+          <w:p>
+            <w:pPr>
+              <w:rPr>
+                <w:rFonts w:ascii="Times New Roman" w:hAnsi="Times New Roman" w:cs="Times New Roman"/>
+                <w:sz w:val="28"/>
+                <w:szCs w:val="28"/>
+              </w:rPr>
+            </w:pPr>
+          </w:p>
+        </w:tc>
+      </w:tr>
+    </w:tbl>
+    <w:p>
+      <w:pPr>
+        <w:rPr>
+          <w:rFonts w:ascii="Times New Roman" w:hAnsi="Times New Roman" w:cs="Times New Roman"/>
+          <w:sz w:val="28"/>
+          <w:szCs w:val="28"/>
+        </w:rPr>
+      </w:pPr>
+    </w:p>
+    <w:p>
+      <w:pPr>
+        <w:rPr>
+          <w:rFonts w:ascii="Times New Roman" w:hAnsi="Times New Roman" w:cs="Times New Roman"/>
+          <w:sz w:val="28"/>
+          <w:szCs w:val="28"/>
+        </w:rPr>
+      </w:pPr>
+      <w:r>
+        <w:rPr>
+          <w:rFonts w:ascii="Times New Roman" w:hAnsi="Times New Roman" w:cs="Times New Roman"/>
+          <w:sz w:val="28"/>
+          <w:szCs w:val="28"/>
+        </w:rPr>
+        <w:drawing>
+          <wp:inline distT="0" distB="0" distL="0" distR="0" wp14:anchorId="712BF986" wp14:editId="3F107128">
+            <wp:extent cx="4848902" cy="1381318"/>
+            <wp:effectExtent l="0" t="0" r="8890" b="9525"/>
+            <wp:docPr id="606745172" name="Picture 1"/>
+            <wp:cNvGraphicFramePr>
+              <a:graphicFrameLocks xmlns:a="http://schemas.openxmlformats.org/drawingml/2006/main" noChangeAspect="1"/>
+            </wp:cNvGraphicFramePr>
+            <a:graphic xmlns:a="http://schemas.openxmlformats.org/drawingml/2006/main">
+              <a:graphicData uri="http://schemas.openxmlformats.org/drawingml/2006/picture">
+                <pic:pic xmlns:pic="http://schemas.openxmlformats.org/drawingml/2006/picture">
+                  <pic:nvPicPr>
+                    <pic:cNvPr id="606745172" name=""/>
+                    <pic:cNvPicPr/>
+                  </pic:nvPicPr>
+                  <pic:blipFill>
+                    <a:blip r:embed="rId46"/>
+                    <a:stretch>
+                      <a:fillRect/>
+                    </a:stretch>
+                  </pic:blipFill>
+                  <pic:spPr>
+                    <a:xfrm>
+                      <a:off x="0" y="0"/>
+                      <a:ext cx="4848902" cy="1381318"/>
+                    </a:xfrm>
+                    <a:prstGeom prst="rect">
+                      <a:avLst/>
+                    </a:prstGeom>
+                  </pic:spPr>
+                </pic:pic>
+              </a:graphicData>
+            </a:graphic>
+          </wp:inline>
+        </w:drawing>
+      </w:r>
+    </w:p>
+    <w:p>
+      <w:pPr>
+        <w:rPr>
+          <w:rFonts w:ascii="Times New Roman" w:hAnsi="Times New Roman" w:cs="Times New Roman"/>
+          <w:sz w:val="28"/>
+          <w:szCs w:val="28"/>
+        </w:rPr>
+      </w:pPr>
+      <w:r>
+        <w:rPr>
+          <w:rFonts w:ascii="Times New Roman" w:hAnsi="Times New Roman" w:cs="Times New Roman"/>
+          <w:sz w:val="28"/>
+          <w:szCs w:val="28"/>
+        </w:rPr>
+        <w:t>*</w:t>
+      </w:r>
+      <w:proofErr w:type="gramStart"/>
+      <w:r>
+        <w:rPr>
+          <w:rFonts w:ascii="Times New Roman" w:hAnsi="Times New Roman" w:cs="Times New Roman"/>
+          <w:sz w:val="28"/>
+          <w:szCs w:val="28"/>
+        </w:rPr>
+        <w:t>we</w:t>
+      </w:r>
+      <w:proofErr w:type="gramEnd"/>
+      <w:r>
+        <w:rPr>
+          <w:rFonts w:ascii="Times New Roman" w:hAnsi="Times New Roman" w:cs="Times New Roman"/>
+          <w:sz w:val="28"/>
+          <w:szCs w:val="28"/>
+        </w:rPr>
+        <w:t xml:space="preserve"> can see here that when we give the scrapy shell command and we pass the css argument into it, we get back the response that we expect which is the </w:t>
+      </w:r>
+      <w:proofErr w:type="spellStart"/>
+      <w:r>
+        <w:rPr>
+          <w:rFonts w:ascii="Times New Roman" w:hAnsi="Times New Roman" w:cs="Times New Roman"/>
+          <w:sz w:val="28"/>
+          <w:szCs w:val="28"/>
+        </w:rPr>
+        <w:t>url</w:t>
+      </w:r>
+      <w:proofErr w:type="spellEnd"/>
+      <w:r>
+        <w:rPr>
+          <w:rFonts w:ascii="Times New Roman" w:hAnsi="Times New Roman" w:cs="Times New Roman"/>
+          <w:sz w:val="28"/>
+          <w:szCs w:val="28"/>
+        </w:rPr>
+        <w:t xml:space="preserve"> that takes us back to the next page</w:t>
+      </w:r>
+    </w:p>
+    <w:p>
+      <w:pPr>
+        <w:rPr>
+          <w:rFonts w:ascii="Times New Roman" w:hAnsi="Times New Roman" w:cs="Times New Roman"/>
+          <w:sz w:val="28"/>
+          <w:szCs w:val="28"/>
+        </w:rPr>
+      </w:pPr>
+      <w:r>
+        <w:rPr>
+          <w:rFonts w:ascii="Times New Roman" w:hAnsi="Times New Roman" w:cs="Times New Roman"/>
+          <w:b/>
+          <w:bCs/>
+          <w:sz w:val="28"/>
+          <w:szCs w:val="28"/>
+          <w:u w:val="single"/>
+        </w:rPr>
+        <w:t>Step 4:</w:t>
+      </w:r>
+      <w:r>
+        <w:rPr>
+          <w:rFonts w:ascii="Times New Roman" w:hAnsi="Times New Roman" w:cs="Times New Roman"/>
+          <w:b/>
+          <w:bCs/>
+          <w:sz w:val="28"/>
+          <w:szCs w:val="28"/>
+          <w:u w:val="single"/>
+        </w:rPr>
+        <w:t xml:space="preserve"> </w:t>
+      </w:r>
+      <w:r>
+        <w:rPr>
+          <w:rFonts w:ascii="Times New Roman" w:hAnsi="Times New Roman" w:cs="Times New Roman"/>
+          <w:sz w:val="28"/>
+          <w:szCs w:val="28"/>
+        </w:rPr>
+        <w:t>We now need to go and code the logic that allows us to loop through all of the pages</w:t>
+      </w:r>
+      <w:r>
+        <w:rPr>
+          <w:rFonts w:ascii="Times New Roman" w:hAnsi="Times New Roman" w:cs="Times New Roman"/>
+          <w:sz w:val="28"/>
+          <w:szCs w:val="28"/>
+        </w:rPr>
+        <w:t>(from page 1)</w:t>
+      </w:r>
+      <w:r>
+        <w:rPr>
+          <w:rFonts w:ascii="Times New Roman" w:hAnsi="Times New Roman" w:cs="Times New Roman"/>
+          <w:sz w:val="28"/>
+          <w:szCs w:val="28"/>
+        </w:rPr>
+        <w:t>, until we reach the last page</w:t>
+      </w:r>
+      <w:r>
+        <w:rPr>
+          <w:rFonts w:ascii="Times New Roman" w:hAnsi="Times New Roman" w:cs="Times New Roman"/>
+          <w:sz w:val="28"/>
+          <w:szCs w:val="28"/>
+        </w:rPr>
+        <w:t>(page 50)</w:t>
+      </w:r>
+    </w:p>
+    <w:p>
+      <w:pPr>
+        <w:rPr>
+          <w:rFonts w:ascii="Times New Roman" w:hAnsi="Times New Roman" w:cs="Times New Roman"/>
+          <w:sz w:val="28"/>
+          <w:szCs w:val="28"/>
+        </w:rPr>
+      </w:pPr>
+      <w:r>
+        <w:rPr>
+          <w:rFonts w:ascii="Times New Roman" w:hAnsi="Times New Roman" w:cs="Times New Roman"/>
+          <w:sz w:val="28"/>
+          <w:szCs w:val="28"/>
+        </w:rPr>
+        <w:t>*The very first thing that I need to do here, is that I need to create this variable called “</w:t>
+      </w:r>
+      <w:proofErr w:type="spellStart"/>
+      <w:r>
+        <w:rPr>
+          <w:rFonts w:ascii="Times New Roman" w:hAnsi="Times New Roman" w:cs="Times New Roman"/>
+          <w:sz w:val="28"/>
+          <w:szCs w:val="28"/>
+        </w:rPr>
+        <w:t>nex</w:t>
+      </w:r>
+      <w:r>
+        <w:rPr>
+          <w:rFonts w:ascii="Times New Roman" w:hAnsi="Times New Roman" w:cs="Times New Roman"/>
+          <w:sz w:val="28"/>
+          <w:szCs w:val="28"/>
+        </w:rPr>
+        <w:t>t_page</w:t>
+      </w:r>
+      <w:proofErr w:type="spellEnd"/>
+      <w:r>
+        <w:rPr>
+          <w:rFonts w:ascii="Times New Roman" w:hAnsi="Times New Roman" w:cs="Times New Roman"/>
+          <w:sz w:val="28"/>
+          <w:szCs w:val="28"/>
+        </w:rPr>
+        <w:t xml:space="preserve">” that allows me to retrieve the </w:t>
+      </w:r>
+      <w:proofErr w:type="spellStart"/>
+      <w:r>
+        <w:rPr>
+          <w:rFonts w:ascii="Times New Roman" w:hAnsi="Times New Roman" w:cs="Times New Roman"/>
+          <w:sz w:val="28"/>
+          <w:szCs w:val="28"/>
+        </w:rPr>
+        <w:t>url</w:t>
+      </w:r>
+      <w:proofErr w:type="spellEnd"/>
+      <w:r>
+        <w:rPr>
+          <w:rFonts w:ascii="Times New Roman" w:hAnsi="Times New Roman" w:cs="Times New Roman"/>
+          <w:sz w:val="28"/>
+          <w:szCs w:val="28"/>
+        </w:rPr>
+        <w:t xml:space="preserve"> of the next page</w:t>
+      </w:r>
+    </w:p>
+    <w:p>
+      <w:pPr>
+        <w:rPr>
+          <w:rFonts w:ascii="Times New Roman" w:hAnsi="Times New Roman" w:cs="Times New Roman"/>
+          <w:sz w:val="28"/>
+          <w:szCs w:val="28"/>
+        </w:rPr>
+      </w:pPr>
+      <w:r>
+        <w:rPr>
+          <w:rFonts w:ascii="Times New Roman" w:hAnsi="Times New Roman" w:cs="Times New Roman"/>
+          <w:sz w:val="28"/>
+          <w:szCs w:val="28"/>
+        </w:rPr>
+        <w:lastRenderedPageBreak/>
+        <w:drawing>
+          <wp:inline distT="0" distB="0" distL="0" distR="0" wp14:anchorId="76AC2B9C" wp14:editId="651579CC">
+            <wp:extent cx="4735852" cy="2626073"/>
+            <wp:effectExtent l="0" t="0" r="7620" b="3175"/>
+            <wp:docPr id="205975160" name="Picture 1"/>
+            <wp:cNvGraphicFramePr>
+              <a:graphicFrameLocks xmlns:a="http://schemas.openxmlformats.org/drawingml/2006/main" noChangeAspect="1"/>
+            </wp:cNvGraphicFramePr>
+            <a:graphic xmlns:a="http://schemas.openxmlformats.org/drawingml/2006/main">
+              <a:graphicData uri="http://schemas.openxmlformats.org/drawingml/2006/picture">
+                <pic:pic xmlns:pic="http://schemas.openxmlformats.org/drawingml/2006/picture">
+                  <pic:nvPicPr>
+                    <pic:cNvPr id="205975160" name=""/>
+                    <pic:cNvPicPr/>
+                  </pic:nvPicPr>
+                  <pic:blipFill>
+                    <a:blip r:embed="rId47"/>
+                    <a:stretch>
+                      <a:fillRect/>
+                    </a:stretch>
+                  </pic:blipFill>
+                  <pic:spPr>
+                    <a:xfrm>
+                      <a:off x="0" y="0"/>
+                      <a:ext cx="4738660" cy="2627630"/>
+                    </a:xfrm>
+                    <a:prstGeom prst="rect">
+                      <a:avLst/>
+                    </a:prstGeom>
+                  </pic:spPr>
+                </pic:pic>
+              </a:graphicData>
+            </a:graphic>
+          </wp:inline>
+        </w:drawing>
+      </w:r>
+    </w:p>
+    <w:p>
+      <w:pPr>
+        <w:rPr>
+          <w:rFonts w:ascii="Times New Roman" w:hAnsi="Times New Roman" w:cs="Times New Roman"/>
+          <w:sz w:val="28"/>
+          <w:szCs w:val="28"/>
+        </w:rPr>
+      </w:pPr>
+      <w:r>
+        <w:rPr>
+          <w:rFonts w:ascii="Times New Roman" w:hAnsi="Times New Roman" w:cs="Times New Roman"/>
+          <w:sz w:val="28"/>
+          <w:szCs w:val="28"/>
+        </w:rPr>
+        <w:t>*</w:t>
+      </w:r>
+      <w:proofErr w:type="gramStart"/>
+      <w:r>
+        <w:rPr>
+          <w:rFonts w:ascii="Times New Roman" w:hAnsi="Times New Roman" w:cs="Times New Roman"/>
+          <w:sz w:val="28"/>
+          <w:szCs w:val="28"/>
+        </w:rPr>
+        <w:t>so</w:t>
+      </w:r>
+      <w:proofErr w:type="gramEnd"/>
+      <w:r>
+        <w:rPr>
+          <w:rFonts w:ascii="Times New Roman" w:hAnsi="Times New Roman" w:cs="Times New Roman"/>
+          <w:sz w:val="28"/>
+          <w:szCs w:val="28"/>
+        </w:rPr>
+        <w:t xml:space="preserve"> what I need to go and do next is that I need to write an if, conditional statement that is able to check if I have reached the end of the page.</w:t>
+      </w:r>
+    </w:p>
+    <w:p>
+      <w:pPr>
+        <w:rPr>
+          <w:rFonts w:ascii="Times New Roman" w:hAnsi="Times New Roman" w:cs="Times New Roman"/>
+          <w:sz w:val="28"/>
+          <w:szCs w:val="28"/>
+        </w:rPr>
+      </w:pPr>
+      <w:r>
+        <w:rPr>
+          <w:rFonts w:ascii="Times New Roman" w:hAnsi="Times New Roman" w:cs="Times New Roman"/>
+          <w:sz w:val="28"/>
+          <w:szCs w:val="28"/>
+        </w:rPr>
+        <w:t>*</w:t>
+      </w:r>
+      <w:r>
+        <w:rPr>
+          <w:rFonts w:ascii="Times New Roman" w:hAnsi="Times New Roman" w:cs="Times New Roman"/>
+          <w:sz w:val="28"/>
+          <w:szCs w:val="28"/>
+        </w:rPr>
+        <w:t>what you need to take note of here, is that when I reach the end of the pages, which in this case is page 50 of 50, what notice here is that I no longer have the “next” button, and this is the indication that I have reached the end of the pages, and that’s what I will use in order to set up the if conditional statement that tells me that I have reached the end of the page.</w:t>
+      </w:r>
+    </w:p>
+    <w:p>
+      <w:pPr>
+        <w:rPr>
+          <w:rFonts w:ascii="Times New Roman" w:hAnsi="Times New Roman" w:cs="Times New Roman"/>
+          <w:sz w:val="28"/>
+          <w:szCs w:val="28"/>
+        </w:rPr>
+      </w:pPr>
+      <w:r>
+        <w:rPr>
+          <w:rFonts w:ascii="Times New Roman" w:hAnsi="Times New Roman" w:cs="Times New Roman"/>
+          <w:sz w:val="28"/>
+          <w:szCs w:val="28"/>
+        </w:rPr>
+        <w:t>*</w:t>
+      </w:r>
+      <w:proofErr w:type="gramStart"/>
+      <w:r>
+        <w:rPr>
+          <w:rFonts w:ascii="Times New Roman" w:hAnsi="Times New Roman" w:cs="Times New Roman"/>
+          <w:sz w:val="28"/>
+          <w:szCs w:val="28"/>
+        </w:rPr>
+        <w:t>this</w:t>
+      </w:r>
+      <w:proofErr w:type="gramEnd"/>
+      <w:r>
+        <w:rPr>
+          <w:rFonts w:ascii="Times New Roman" w:hAnsi="Times New Roman" w:cs="Times New Roman"/>
+          <w:sz w:val="28"/>
+          <w:szCs w:val="28"/>
+        </w:rPr>
+        <w:t xml:space="preserve"> means that every other page has the “next” </w:t>
+      </w:r>
+      <w:proofErr w:type="spellStart"/>
+      <w:r>
+        <w:rPr>
+          <w:rFonts w:ascii="Times New Roman" w:hAnsi="Times New Roman" w:cs="Times New Roman"/>
+          <w:sz w:val="28"/>
+          <w:szCs w:val="28"/>
+        </w:rPr>
+        <w:t>url</w:t>
+      </w:r>
+      <w:proofErr w:type="spellEnd"/>
+      <w:r>
+        <w:rPr>
+          <w:rFonts w:ascii="Times New Roman" w:hAnsi="Times New Roman" w:cs="Times New Roman"/>
+          <w:sz w:val="28"/>
+          <w:szCs w:val="28"/>
+        </w:rPr>
+        <w:t xml:space="preserve">, expect for the last page, </w:t>
+      </w:r>
+      <w:r>
+        <w:rPr>
+          <w:rFonts w:ascii="Times New Roman" w:hAnsi="Times New Roman" w:cs="Times New Roman"/>
+          <w:sz w:val="28"/>
+          <w:szCs w:val="28"/>
+        </w:rPr>
+        <w:t xml:space="preserve">and how I code that in python, I need to create an if conditional statement, that says that </w:t>
+      </w:r>
+      <w:r>
+        <w:rPr>
+          <w:rFonts w:ascii="Times New Roman" w:hAnsi="Times New Roman" w:cs="Times New Roman"/>
+          <w:sz w:val="28"/>
+          <w:szCs w:val="28"/>
+        </w:rPr>
+        <w:t>“</w:t>
+      </w:r>
+      <w:r>
+        <w:rPr>
+          <w:rFonts w:ascii="Times New Roman" w:hAnsi="Times New Roman" w:cs="Times New Roman"/>
+          <w:sz w:val="28"/>
+          <w:szCs w:val="28"/>
+        </w:rPr>
+        <w:t xml:space="preserve">if </w:t>
+      </w:r>
+      <w:proofErr w:type="spellStart"/>
+      <w:r>
+        <w:rPr>
+          <w:rFonts w:ascii="Times New Roman" w:hAnsi="Times New Roman" w:cs="Times New Roman"/>
+          <w:sz w:val="28"/>
+          <w:szCs w:val="28"/>
+        </w:rPr>
+        <w:t>next_page</w:t>
+      </w:r>
+      <w:proofErr w:type="spellEnd"/>
+      <w:r>
+        <w:rPr>
+          <w:rFonts w:ascii="Times New Roman" w:hAnsi="Times New Roman" w:cs="Times New Roman"/>
+          <w:sz w:val="28"/>
+          <w:szCs w:val="28"/>
+        </w:rPr>
+        <w:t xml:space="preserve"> is None:</w:t>
+      </w:r>
+      <w:r>
+        <w:rPr>
+          <w:rFonts w:ascii="Times New Roman" w:hAnsi="Times New Roman" w:cs="Times New Roman"/>
+          <w:sz w:val="28"/>
+          <w:szCs w:val="28"/>
+        </w:rPr>
+        <w:t>”</w:t>
+      </w:r>
+      <w:r>
+        <w:rPr>
+          <w:rFonts w:ascii="Times New Roman" w:hAnsi="Times New Roman" w:cs="Times New Roman"/>
+          <w:sz w:val="28"/>
+          <w:szCs w:val="28"/>
+        </w:rPr>
+        <w:t xml:space="preserve">, this keyword “None” allows me to specify that I have reached the end of the pages. </w:t>
+      </w:r>
+      <w:r>
+        <w:rPr>
+          <w:rFonts w:ascii="Times New Roman" w:hAnsi="Times New Roman" w:cs="Times New Roman"/>
+          <w:sz w:val="28"/>
+          <w:szCs w:val="28"/>
+        </w:rPr>
+        <w:t>It means that the “</w:t>
+      </w:r>
+      <w:proofErr w:type="spellStart"/>
+      <w:r>
+        <w:rPr>
+          <w:rFonts w:ascii="Times New Roman" w:hAnsi="Times New Roman" w:cs="Times New Roman"/>
+          <w:sz w:val="28"/>
+          <w:szCs w:val="28"/>
+        </w:rPr>
+        <w:t>next_page</w:t>
+      </w:r>
+      <w:proofErr w:type="spellEnd"/>
+      <w:r>
+        <w:rPr>
+          <w:rFonts w:ascii="Times New Roman" w:hAnsi="Times New Roman" w:cs="Times New Roman"/>
+          <w:sz w:val="28"/>
+          <w:szCs w:val="28"/>
+        </w:rPr>
+        <w:t xml:space="preserve">” </w:t>
+      </w:r>
+      <w:proofErr w:type="spellStart"/>
+      <w:r>
+        <w:rPr>
+          <w:rFonts w:ascii="Times New Roman" w:hAnsi="Times New Roman" w:cs="Times New Roman"/>
+          <w:sz w:val="28"/>
+          <w:szCs w:val="28"/>
+        </w:rPr>
+        <w:t>url</w:t>
+      </w:r>
+      <w:proofErr w:type="spellEnd"/>
+      <w:r>
+        <w:rPr>
+          <w:rFonts w:ascii="Times New Roman" w:hAnsi="Times New Roman" w:cs="Times New Roman"/>
+          <w:sz w:val="28"/>
+          <w:szCs w:val="28"/>
+        </w:rPr>
+        <w:t xml:space="preserve"> has disappeared. </w:t>
+      </w:r>
+    </w:p>
+    <w:p>
+      <w:pPr>
+        <w:rPr>
+          <w:rFonts w:ascii="Times New Roman" w:hAnsi="Times New Roman" w:cs="Times New Roman"/>
+          <w:sz w:val="28"/>
+          <w:szCs w:val="28"/>
+        </w:rPr>
+      </w:pPr>
+      <w:r>
+        <w:rPr>
+          <w:rFonts w:ascii="Times New Roman" w:hAnsi="Times New Roman" w:cs="Times New Roman"/>
+          <w:sz w:val="28"/>
+          <w:szCs w:val="28"/>
+        </w:rPr>
+        <w:drawing>
+          <wp:inline distT="0" distB="0" distL="0" distR="0" wp14:anchorId="6CC783DC" wp14:editId="5B7CA1E5">
+            <wp:extent cx="5731510" cy="2978150"/>
+            <wp:effectExtent l="0" t="0" r="2540" b="0"/>
+            <wp:docPr id="1327012774" name="Picture 1"/>
+            <wp:cNvGraphicFramePr>
+              <a:graphicFrameLocks xmlns:a="http://schemas.openxmlformats.org/drawingml/2006/main" noChangeAspect="1"/>
+            </wp:cNvGraphicFramePr>
+            <a:graphic xmlns:a="http://schemas.openxmlformats.org/drawingml/2006/main">
+              <a:graphicData uri="http://schemas.openxmlformats.org/drawingml/2006/picture">
+                <pic:pic xmlns:pic="http://schemas.openxmlformats.org/drawingml/2006/picture">
+                  <pic:nvPicPr>
+                    <pic:cNvPr id="1327012774" name=""/>
+                    <pic:cNvPicPr/>
+                  </pic:nvPicPr>
+                  <pic:blipFill>
+                    <a:blip r:embed="rId48"/>
+                    <a:stretch>
+                      <a:fillRect/>
+                    </a:stretch>
+                  </pic:blipFill>
+                  <pic:spPr>
+                    <a:xfrm>
+                      <a:off x="0" y="0"/>
+                      <a:ext cx="5731510" cy="2978150"/>
+                    </a:xfrm>
+                    <a:prstGeom prst="rect">
+                      <a:avLst/>
+                    </a:prstGeom>
+                  </pic:spPr>
+                </pic:pic>
+              </a:graphicData>
+            </a:graphic>
+          </wp:inline>
+        </w:drawing>
+      </w:r>
+    </w:p>
+    <w:p>
+      <w:pPr>
+        <w:rPr>
+          <w:rFonts w:ascii="Times New Roman" w:hAnsi="Times New Roman" w:cs="Times New Roman"/>
+          <w:sz w:val="28"/>
+          <w:szCs w:val="28"/>
+        </w:rPr>
+      </w:pPr>
+      <w:r>
+        <w:rPr>
+          <w:rFonts w:ascii="Times New Roman" w:hAnsi="Times New Roman" w:cs="Times New Roman"/>
+          <w:sz w:val="28"/>
+          <w:szCs w:val="28"/>
+        </w:rPr>
+        <w:lastRenderedPageBreak/>
+        <w:drawing>
+          <wp:inline distT="0" distB="0" distL="0" distR="0" wp14:anchorId="1B1414D6" wp14:editId="5A43EB9C">
+            <wp:extent cx="5731510" cy="2667635"/>
+            <wp:effectExtent l="0" t="0" r="2540" b="0"/>
+            <wp:docPr id="2090455970" name="Picture 1"/>
+            <wp:cNvGraphicFramePr>
+              <a:graphicFrameLocks xmlns:a="http://schemas.openxmlformats.org/drawingml/2006/main" noChangeAspect="1"/>
+            </wp:cNvGraphicFramePr>
+            <a:graphic xmlns:a="http://schemas.openxmlformats.org/drawingml/2006/main">
+              <a:graphicData uri="http://schemas.openxmlformats.org/drawingml/2006/picture">
+                <pic:pic xmlns:pic="http://schemas.openxmlformats.org/drawingml/2006/picture">
+                  <pic:nvPicPr>
+                    <pic:cNvPr id="2090455970" name=""/>
+                    <pic:cNvPicPr/>
+                  </pic:nvPicPr>
+                  <pic:blipFill>
+                    <a:blip r:embed="rId49"/>
+                    <a:stretch>
+                      <a:fillRect/>
+                    </a:stretch>
+                  </pic:blipFill>
+                  <pic:spPr>
+                    <a:xfrm>
+                      <a:off x="0" y="0"/>
+                      <a:ext cx="5731510" cy="2667635"/>
+                    </a:xfrm>
+                    <a:prstGeom prst="rect">
+                      <a:avLst/>
+                    </a:prstGeom>
+                  </pic:spPr>
+                </pic:pic>
+              </a:graphicData>
+            </a:graphic>
+          </wp:inline>
+        </w:drawing>
+      </w:r>
+    </w:p>
+    <w:p>
+      <w:pPr>
+        <w:rPr>
+          <w:rFonts w:ascii="Times New Roman" w:hAnsi="Times New Roman" w:cs="Times New Roman"/>
+          <w:sz w:val="28"/>
+          <w:szCs w:val="28"/>
+        </w:rPr>
+      </w:pPr>
+      <w:r>
+        <w:rPr>
+          <w:rFonts w:ascii="Times New Roman" w:hAnsi="Times New Roman" w:cs="Times New Roman"/>
+          <w:sz w:val="28"/>
+          <w:szCs w:val="28"/>
+        </w:rPr>
+        <w:t xml:space="preserve">Now I need to code the logic that allows me to scrape into the next page, </w:t>
+      </w:r>
+      <w:r>
+        <w:rPr>
+          <w:rFonts w:ascii="Times New Roman" w:hAnsi="Times New Roman" w:cs="Times New Roman"/>
+          <w:sz w:val="28"/>
+          <w:szCs w:val="28"/>
+        </w:rPr>
+        <w:t>this if conditional statement does the following, it says that if the “</w:t>
+      </w:r>
+      <w:proofErr w:type="spellStart"/>
+      <w:r>
+        <w:rPr>
+          <w:rFonts w:ascii="Times New Roman" w:hAnsi="Times New Roman" w:cs="Times New Roman"/>
+          <w:sz w:val="28"/>
+          <w:szCs w:val="28"/>
+        </w:rPr>
+        <w:t>next_page</w:t>
+      </w:r>
+      <w:proofErr w:type="spellEnd"/>
+      <w:r>
+        <w:rPr>
+          <w:rFonts w:ascii="Times New Roman" w:hAnsi="Times New Roman" w:cs="Times New Roman"/>
+          <w:sz w:val="28"/>
+          <w:szCs w:val="28"/>
+        </w:rPr>
+        <w:t xml:space="preserve"> is None” this means that if I have not reached the end of the page, this is what I need you to do</w:t>
+      </w:r>
+      <w:r>
+        <w:rPr>
+          <w:rFonts w:ascii="Times New Roman" w:hAnsi="Times New Roman" w:cs="Times New Roman"/>
+          <w:sz w:val="28"/>
+          <w:szCs w:val="28"/>
+        </w:rPr>
+        <w:t>.</w:t>
+      </w:r>
+    </w:p>
+    <w:p>
+      <w:pPr>
+        <w:rPr>
+          <w:rFonts w:ascii="Times New Roman" w:hAnsi="Times New Roman" w:cs="Times New Roman"/>
+          <w:sz w:val="28"/>
+          <w:szCs w:val="28"/>
+        </w:rPr>
+      </w:pPr>
+      <w:r>
+        <w:rPr>
+          <w:rFonts w:ascii="Times New Roman" w:hAnsi="Times New Roman" w:cs="Times New Roman"/>
+          <w:sz w:val="28"/>
+          <w:szCs w:val="28"/>
+        </w:rPr>
+        <w:drawing>
+          <wp:inline distT="0" distB="0" distL="0" distR="0" wp14:anchorId="6F278838" wp14:editId="080B175B">
+            <wp:extent cx="5731510" cy="2395855"/>
+            <wp:effectExtent l="0" t="0" r="2540" b="4445"/>
+            <wp:docPr id="1491442627" name="Picture 1"/>
+            <wp:cNvGraphicFramePr>
+              <a:graphicFrameLocks xmlns:a="http://schemas.openxmlformats.org/drawingml/2006/main" noChangeAspect="1"/>
+            </wp:cNvGraphicFramePr>
+            <a:graphic xmlns:a="http://schemas.openxmlformats.org/drawingml/2006/main">
+              <a:graphicData uri="http://schemas.openxmlformats.org/drawingml/2006/picture">
+                <pic:pic xmlns:pic="http://schemas.openxmlformats.org/drawingml/2006/picture">
+                  <pic:nvPicPr>
+                    <pic:cNvPr id="1491442627" name=""/>
+                    <pic:cNvPicPr/>
+                  </pic:nvPicPr>
+                  <pic:blipFill>
+                    <a:blip r:embed="rId50"/>
+                    <a:stretch>
+                      <a:fillRect/>
+                    </a:stretch>
+                  </pic:blipFill>
+                  <pic:spPr>
+                    <a:xfrm>
+                      <a:off x="0" y="0"/>
+                      <a:ext cx="5731510" cy="2395855"/>
+                    </a:xfrm>
+                    <a:prstGeom prst="rect">
+                      <a:avLst/>
+                    </a:prstGeom>
+                  </pic:spPr>
+                </pic:pic>
+              </a:graphicData>
+            </a:graphic>
+          </wp:inline>
+        </w:drawing>
+      </w:r>
+    </w:p>
+    <w:p>
+      <w:pPr>
+        <w:rPr>
+          <w:rFonts w:ascii="Times New Roman" w:hAnsi="Times New Roman" w:cs="Times New Roman"/>
+          <w:sz w:val="28"/>
+          <w:szCs w:val="28"/>
+        </w:rPr>
+      </w:pPr>
+      <w:r>
+        <w:rPr>
+          <w:rFonts w:ascii="Times New Roman" w:hAnsi="Times New Roman" w:cs="Times New Roman"/>
+          <w:sz w:val="28"/>
+          <w:szCs w:val="28"/>
+        </w:rPr>
+        <w:t>*</w:t>
+      </w:r>
+      <w:proofErr w:type="gramStart"/>
+      <w:r>
+        <w:rPr>
+          <w:rFonts w:ascii="Times New Roman" w:hAnsi="Times New Roman" w:cs="Times New Roman"/>
+          <w:sz w:val="28"/>
+          <w:szCs w:val="28"/>
+        </w:rPr>
+        <w:t>what</w:t>
+      </w:r>
+      <w:proofErr w:type="gramEnd"/>
+      <w:r>
+        <w:rPr>
+          <w:rFonts w:ascii="Times New Roman" w:hAnsi="Times New Roman" w:cs="Times New Roman"/>
+          <w:sz w:val="28"/>
+          <w:szCs w:val="28"/>
+        </w:rPr>
+        <w:t xml:space="preserve"> we need to notice here is that </w:t>
+      </w:r>
+      <w:proofErr w:type="spellStart"/>
+      <w:r>
+        <w:rPr>
+          <w:rFonts w:ascii="Times New Roman" w:hAnsi="Times New Roman" w:cs="Times New Roman"/>
+          <w:sz w:val="28"/>
+          <w:szCs w:val="28"/>
+        </w:rPr>
+        <w:t>next_page</w:t>
+      </w:r>
+      <w:proofErr w:type="spellEnd"/>
+      <w:r>
+        <w:rPr>
+          <w:rFonts w:ascii="Times New Roman" w:hAnsi="Times New Roman" w:cs="Times New Roman"/>
+          <w:sz w:val="28"/>
+          <w:szCs w:val="28"/>
+        </w:rPr>
+        <w:t xml:space="preserve"> returns </w:t>
+      </w:r>
+      <w:r>
+        <w:rPr>
+          <w:rFonts w:ascii="Times New Roman" w:hAnsi="Times New Roman" w:cs="Times New Roman"/>
+          <w:sz w:val="28"/>
+          <w:szCs w:val="28"/>
+          <w:highlight w:val="red"/>
+        </w:rPr>
+        <w:t>String 2</w:t>
+      </w:r>
+      <w:r>
+        <w:rPr>
+          <w:rFonts w:ascii="Times New Roman" w:hAnsi="Times New Roman" w:cs="Times New Roman"/>
+          <w:sz w:val="28"/>
+          <w:szCs w:val="28"/>
+        </w:rPr>
+        <w:t xml:space="preserve">, </w:t>
+      </w:r>
+      <w:r>
+        <w:rPr>
+          <w:rFonts w:ascii="Times New Roman" w:hAnsi="Times New Roman" w:cs="Times New Roman"/>
+          <w:sz w:val="28"/>
+          <w:szCs w:val="28"/>
+        </w:rPr>
+        <w:t xml:space="preserve">so that’s what we have stored In this variable called </w:t>
+      </w:r>
+      <w:proofErr w:type="spellStart"/>
+      <w:r>
+        <w:rPr>
+          <w:rFonts w:ascii="Times New Roman" w:hAnsi="Times New Roman" w:cs="Times New Roman"/>
+          <w:sz w:val="28"/>
+          <w:szCs w:val="28"/>
+        </w:rPr>
+        <w:t>next_page</w:t>
+      </w:r>
+      <w:proofErr w:type="spellEnd"/>
+      <w:r>
+        <w:rPr>
+          <w:rFonts w:ascii="Times New Roman" w:hAnsi="Times New Roman" w:cs="Times New Roman"/>
+          <w:sz w:val="28"/>
+          <w:szCs w:val="28"/>
+        </w:rPr>
+        <w:t xml:space="preserve"> we have String_2</w:t>
+      </w:r>
+    </w:p>
+    <w:p>
+      <w:pPr>
+        <w:rPr>
+          <w:rFonts w:ascii="Times New Roman" w:hAnsi="Times New Roman" w:cs="Times New Roman"/>
+          <w:sz w:val="28"/>
+          <w:szCs w:val="28"/>
+        </w:rPr>
+      </w:pPr>
+      <w:r>
+        <w:rPr>
+          <w:rFonts w:ascii="Times New Roman" w:hAnsi="Times New Roman" w:cs="Times New Roman"/>
+          <w:sz w:val="28"/>
+          <w:szCs w:val="28"/>
+        </w:rPr>
+        <w:t>*</w:t>
+      </w:r>
+      <w:proofErr w:type="gramStart"/>
+      <w:r>
+        <w:rPr>
+          <w:rFonts w:ascii="Times New Roman" w:hAnsi="Times New Roman" w:cs="Times New Roman"/>
+          <w:sz w:val="28"/>
+          <w:szCs w:val="28"/>
+        </w:rPr>
+        <w:t>if</w:t>
+      </w:r>
+      <w:proofErr w:type="gramEnd"/>
+      <w:r>
+        <w:rPr>
+          <w:rFonts w:ascii="Times New Roman" w:hAnsi="Times New Roman" w:cs="Times New Roman"/>
+          <w:sz w:val="28"/>
+          <w:szCs w:val="28"/>
+        </w:rPr>
+        <w:t xml:space="preserve"> we look at the </w:t>
+      </w:r>
+      <w:proofErr w:type="spellStart"/>
+      <w:r>
+        <w:rPr>
+          <w:rFonts w:ascii="Times New Roman" w:hAnsi="Times New Roman" w:cs="Times New Roman"/>
+          <w:sz w:val="28"/>
+          <w:szCs w:val="28"/>
+        </w:rPr>
+        <w:t>url</w:t>
+      </w:r>
+      <w:proofErr w:type="spellEnd"/>
+      <w:r>
+        <w:rPr>
+          <w:rFonts w:ascii="Times New Roman" w:hAnsi="Times New Roman" w:cs="Times New Roman"/>
+          <w:sz w:val="28"/>
+          <w:szCs w:val="28"/>
+        </w:rPr>
+        <w:t xml:space="preserve"> of each page, we can clearly see that the </w:t>
+      </w:r>
+      <w:proofErr w:type="spellStart"/>
+      <w:r>
+        <w:rPr>
+          <w:rFonts w:ascii="Times New Roman" w:hAnsi="Times New Roman" w:cs="Times New Roman"/>
+          <w:sz w:val="28"/>
+          <w:szCs w:val="28"/>
+        </w:rPr>
+        <w:t>url</w:t>
+      </w:r>
+      <w:proofErr w:type="spellEnd"/>
+      <w:r>
+        <w:rPr>
+          <w:rFonts w:ascii="Times New Roman" w:hAnsi="Times New Roman" w:cs="Times New Roman"/>
+          <w:sz w:val="28"/>
+          <w:szCs w:val="28"/>
+        </w:rPr>
+        <w:t xml:space="preserve"> is split up into 2 parts;</w:t>
+      </w:r>
+    </w:p>
+    <w:p>
+      <w:pPr>
+        <w:rPr>
+          <w:rFonts w:ascii="Times New Roman" w:hAnsi="Times New Roman" w:cs="Times New Roman"/>
+          <w:sz w:val="28"/>
+          <w:szCs w:val="28"/>
+        </w:rPr>
+      </w:pPr>
+      <w:r>
+        <w:rPr>
+          <w:rFonts w:ascii="Times New Roman" w:hAnsi="Times New Roman" w:cs="Times New Roman"/>
+          <w:sz w:val="28"/>
+          <w:szCs w:val="28"/>
+        </w:rPr>
+        <w:t>String</w:t>
+      </w:r>
+      <w:r>
+        <w:rPr>
+          <w:rFonts w:ascii="Times New Roman" w:hAnsi="Times New Roman" w:cs="Times New Roman"/>
+          <w:sz w:val="28"/>
+          <w:szCs w:val="28"/>
+        </w:rPr>
+        <w:t>_</w:t>
+      </w:r>
+      <w:r>
+        <w:rPr>
+          <w:rFonts w:ascii="Times New Roman" w:hAnsi="Times New Roman" w:cs="Times New Roman"/>
+          <w:sz w:val="28"/>
+          <w:szCs w:val="28"/>
+        </w:rPr>
+        <w:t xml:space="preserve">1 = </w:t>
+      </w:r>
+      <w:hyperlink r:id="rId51" w:history="1">
+        <w:r>
+          <w:rPr>
+            <w:rStyle w:val="Hyperlink"/>
+            <w:rFonts w:ascii="Times New Roman" w:hAnsi="Times New Roman" w:cs="Times New Roman"/>
+            <w:sz w:val="28"/>
+            <w:szCs w:val="28"/>
+          </w:rPr>
+          <w:t>https://books.toscrape.com/</w:t>
+        </w:r>
+      </w:hyperlink>
+    </w:p>
+    <w:p>
+      <w:pPr>
+        <w:rPr>
+          <w:rFonts w:ascii="Times New Roman" w:hAnsi="Times New Roman" w:cs="Times New Roman"/>
+          <w:sz w:val="28"/>
+          <w:szCs w:val="28"/>
+        </w:rPr>
+      </w:pPr>
+      <w:r>
+        <w:rPr>
+          <w:rFonts w:ascii="Times New Roman" w:hAnsi="Times New Roman" w:cs="Times New Roman"/>
+          <w:sz w:val="28"/>
+          <w:szCs w:val="28"/>
+        </w:rPr>
+        <w:t>String</w:t>
+      </w:r>
+      <w:r>
+        <w:rPr>
+          <w:rFonts w:ascii="Times New Roman" w:hAnsi="Times New Roman" w:cs="Times New Roman"/>
+          <w:sz w:val="28"/>
+          <w:szCs w:val="28"/>
+        </w:rPr>
+        <w:t>_</w:t>
+      </w:r>
+      <w:r>
+        <w:rPr>
+          <w:rFonts w:ascii="Times New Roman" w:hAnsi="Times New Roman" w:cs="Times New Roman"/>
+          <w:sz w:val="28"/>
+          <w:szCs w:val="28"/>
+        </w:rPr>
+        <w:t xml:space="preserve">2 = </w:t>
+      </w:r>
+      <w:proofErr w:type="spellStart"/>
+      <w:r>
+        <w:rPr>
+          <w:rFonts w:ascii="Times New Roman" w:hAnsi="Times New Roman" w:cs="Times New Roman"/>
+          <w:sz w:val="28"/>
+          <w:szCs w:val="28"/>
+        </w:rPr>
+        <w:t>next_page</w:t>
+      </w:r>
+      <w:proofErr w:type="spellEnd"/>
+    </w:p>
+    <w:p>
+      <w:pPr>
+        <w:rPr>
+          <w:rFonts w:ascii="Times New Roman" w:hAnsi="Times New Roman" w:cs="Times New Roman"/>
+          <w:sz w:val="28"/>
+          <w:szCs w:val="28"/>
+        </w:rPr>
+      </w:pPr>
+      <w:r>
+        <w:rPr>
+          <w:rFonts w:ascii="Times New Roman" w:hAnsi="Times New Roman" w:cs="Times New Roman"/>
+          <w:sz w:val="28"/>
+          <w:szCs w:val="28"/>
+        </w:rPr>
+        <w:t>*</w:t>
+      </w:r>
+      <w:proofErr w:type="gramStart"/>
+      <w:r>
+        <w:rPr>
+          <w:rFonts w:ascii="Times New Roman" w:hAnsi="Times New Roman" w:cs="Times New Roman"/>
+          <w:sz w:val="28"/>
+          <w:szCs w:val="28"/>
+        </w:rPr>
+        <w:t>this</w:t>
+      </w:r>
+      <w:proofErr w:type="gramEnd"/>
+      <w:r>
+        <w:rPr>
+          <w:rFonts w:ascii="Times New Roman" w:hAnsi="Times New Roman" w:cs="Times New Roman"/>
+          <w:sz w:val="28"/>
+          <w:szCs w:val="28"/>
+        </w:rPr>
+        <w:t xml:space="preserve"> means that the next page, will always be a string concatenation of String_1 and String_2</w:t>
+      </w:r>
+    </w:p>
+    <w:p>
+      <w:pPr>
+        <w:rPr>
+          <w:rFonts w:ascii="Times New Roman" w:hAnsi="Times New Roman" w:cs="Times New Roman"/>
+          <w:sz w:val="28"/>
+          <w:szCs w:val="28"/>
+        </w:rPr>
+      </w:pPr>
+      <w:proofErr w:type="spellStart"/>
+      <w:r>
+        <w:rPr>
+          <w:rFonts w:ascii="Times New Roman" w:hAnsi="Times New Roman" w:cs="Times New Roman"/>
+          <w:sz w:val="28"/>
+          <w:szCs w:val="28"/>
+        </w:rPr>
+        <w:t>next_page</w:t>
+      </w:r>
+      <w:proofErr w:type="spellEnd"/>
+      <w:r>
+        <w:rPr>
+          <w:rFonts w:ascii="Times New Roman" w:hAnsi="Times New Roman" w:cs="Times New Roman"/>
+          <w:sz w:val="28"/>
+          <w:szCs w:val="28"/>
+        </w:rPr>
+        <w:t xml:space="preserve"> = String_1 + String_2</w:t>
+      </w:r>
+    </w:p>
+    <w:p>
+      <w:pPr>
+        <w:rPr>
+          <w:rFonts w:ascii="Times New Roman" w:hAnsi="Times New Roman" w:cs="Times New Roman"/>
+          <w:sz w:val="28"/>
+          <w:szCs w:val="28"/>
+        </w:rPr>
+      </w:pPr>
+    </w:p>
+    <w:p>
+      <w:pPr>
+        <w:rPr>
+          <w:rFonts w:ascii="Times New Roman" w:hAnsi="Times New Roman" w:cs="Times New Roman"/>
+          <w:sz w:val="28"/>
+          <w:szCs w:val="28"/>
+        </w:rPr>
+      </w:pPr>
+      <w:r>
+        <w:rPr>
+          <w:rFonts w:ascii="Times New Roman" w:hAnsi="Times New Roman" w:cs="Times New Roman"/>
+          <w:sz w:val="28"/>
+          <w:szCs w:val="28"/>
+        </w:rPr>
+        <w:drawing>
+          <wp:inline distT="0" distB="0" distL="0" distR="0" wp14:anchorId="48D32A12" wp14:editId="5081AA3E">
+            <wp:extent cx="5731510" cy="3823335"/>
+            <wp:effectExtent l="0" t="0" r="2540" b="5715"/>
+            <wp:docPr id="2126249328" name="Picture 1"/>
+            <wp:cNvGraphicFramePr>
+              <a:graphicFrameLocks xmlns:a="http://schemas.openxmlformats.org/drawingml/2006/main" noChangeAspect="1"/>
+            </wp:cNvGraphicFramePr>
+            <a:graphic xmlns:a="http://schemas.openxmlformats.org/drawingml/2006/main">
+              <a:graphicData uri="http://schemas.openxmlformats.org/drawingml/2006/picture">
+                <pic:pic xmlns:pic="http://schemas.openxmlformats.org/drawingml/2006/picture">
+                  <pic:nvPicPr>
+                    <pic:cNvPr id="2126249328" name=""/>
+                    <pic:cNvPicPr/>
+                  </pic:nvPicPr>
+                  <pic:blipFill>
+                    <a:blip r:embed="rId52"/>
+                    <a:stretch>
+                      <a:fillRect/>
+                    </a:stretch>
+                  </pic:blipFill>
+                  <pic:spPr>
+                    <a:xfrm>
+                      <a:off x="0" y="0"/>
+                      <a:ext cx="5731510" cy="3823335"/>
+                    </a:xfrm>
+                    <a:prstGeom prst="rect">
+                      <a:avLst/>
+                    </a:prstGeom>
+                  </pic:spPr>
+                </pic:pic>
+              </a:graphicData>
+            </a:graphic>
+          </wp:inline>
+        </w:drawing>
+      </w:r>
+    </w:p>
+    <w:p>
+      <w:pPr>
+        <w:rPr>
+          <w:rFonts w:ascii="Times New Roman" w:hAnsi="Times New Roman" w:cs="Times New Roman"/>
+          <w:sz w:val="28"/>
+          <w:szCs w:val="28"/>
+        </w:rPr>
+      </w:pPr>
+      <w:r>
+        <w:rPr>
+          <w:rFonts w:ascii="Times New Roman" w:hAnsi="Times New Roman" w:cs="Times New Roman"/>
+          <w:sz w:val="28"/>
+          <w:szCs w:val="28"/>
+        </w:rPr>
+        <w:drawing>
+          <wp:inline distT="0" distB="0" distL="0" distR="0" wp14:anchorId="02947908" wp14:editId="0FD2DA9A">
+            <wp:extent cx="5731510" cy="2902585"/>
+            <wp:effectExtent l="0" t="0" r="2540" b="0"/>
+            <wp:docPr id="478724862" name="Picture 1"/>
+            <wp:cNvGraphicFramePr>
+              <a:graphicFrameLocks xmlns:a="http://schemas.openxmlformats.org/drawingml/2006/main" noChangeAspect="1"/>
+            </wp:cNvGraphicFramePr>
+            <a:graphic xmlns:a="http://schemas.openxmlformats.org/drawingml/2006/main">
+              <a:graphicData uri="http://schemas.openxmlformats.org/drawingml/2006/picture">
+                <pic:pic xmlns:pic="http://schemas.openxmlformats.org/drawingml/2006/picture">
+                  <pic:nvPicPr>
+                    <pic:cNvPr id="478724862" name=""/>
+                    <pic:cNvPicPr/>
+                  </pic:nvPicPr>
+                  <pic:blipFill>
+                    <a:blip r:embed="rId53"/>
+                    <a:stretch>
+                      <a:fillRect/>
+                    </a:stretch>
+                  </pic:blipFill>
+                  <pic:spPr>
+                    <a:xfrm>
+                      <a:off x="0" y="0"/>
+                      <a:ext cx="5731510" cy="2902585"/>
+                    </a:xfrm>
+                    <a:prstGeom prst="rect">
+                      <a:avLst/>
+                    </a:prstGeom>
+                  </pic:spPr>
+                </pic:pic>
+              </a:graphicData>
+            </a:graphic>
+          </wp:inline>
+        </w:drawing>
+      </w:r>
+    </w:p>
+    <w:p>
+      <w:pPr>
+        <w:rPr>
+          <w:rFonts w:ascii="Times New Roman" w:hAnsi="Times New Roman" w:cs="Times New Roman"/>
+          <w:sz w:val="28"/>
+          <w:szCs w:val="28"/>
+        </w:rPr>
+      </w:pPr>
+      <w:r>
+        <w:rPr>
+          <w:rFonts w:ascii="Times New Roman" w:hAnsi="Times New Roman" w:cs="Times New Roman"/>
+          <w:sz w:val="28"/>
+          <w:szCs w:val="28"/>
+        </w:rPr>
+        <w:lastRenderedPageBreak/>
+        <w:drawing>
+          <wp:inline distT="0" distB="0" distL="0" distR="0" wp14:anchorId="52F4748A" wp14:editId="178A2A89">
+            <wp:extent cx="5731510" cy="2745105"/>
+            <wp:effectExtent l="0" t="0" r="2540" b="0"/>
+            <wp:docPr id="1000404082" name="Picture 1"/>
+            <wp:cNvGraphicFramePr>
+              <a:graphicFrameLocks xmlns:a="http://schemas.openxmlformats.org/drawingml/2006/main" noChangeAspect="1"/>
+            </wp:cNvGraphicFramePr>
+            <a:graphic xmlns:a="http://schemas.openxmlformats.org/drawingml/2006/main">
+              <a:graphicData uri="http://schemas.openxmlformats.org/drawingml/2006/picture">
+                <pic:pic xmlns:pic="http://schemas.openxmlformats.org/drawingml/2006/picture">
+                  <pic:nvPicPr>
+                    <pic:cNvPr id="1000404082" name=""/>
+                    <pic:cNvPicPr/>
+                  </pic:nvPicPr>
+                  <pic:blipFill>
+                    <a:blip r:embed="rId54"/>
+                    <a:stretch>
+                      <a:fillRect/>
+                    </a:stretch>
+                  </pic:blipFill>
+                  <pic:spPr>
+                    <a:xfrm>
+                      <a:off x="0" y="0"/>
+                      <a:ext cx="5731510" cy="2745105"/>
+                    </a:xfrm>
+                    <a:prstGeom prst="rect">
+                      <a:avLst/>
+                    </a:prstGeom>
+                  </pic:spPr>
+                </pic:pic>
+              </a:graphicData>
+            </a:graphic>
+          </wp:inline>
+        </w:drawing>
+      </w:r>
+    </w:p>
+    <w:p>
+      <w:pPr>
+        <w:rPr>
+          <w:rFonts w:ascii="Times New Roman" w:hAnsi="Times New Roman" w:cs="Times New Roman"/>
+          <w:sz w:val="28"/>
+          <w:szCs w:val="28"/>
+        </w:rPr>
+      </w:pPr>
+      <w:r>
+        <w:rPr>
+          <w:rFonts w:ascii="Times New Roman" w:hAnsi="Times New Roman" w:cs="Times New Roman"/>
+          <w:sz w:val="28"/>
+          <w:szCs w:val="28"/>
+        </w:rPr>
+        <w:t>*The item scraped count is: 1000, which corresponds to the total search result which is 1000</w:t>
+      </w:r>
+    </w:p>
+    <w:p>
+      <w:pPr>
+        <w:rPr>
+          <w:rFonts w:ascii="Times New Roman" w:hAnsi="Times New Roman" w:cs="Times New Roman"/>
+          <w:sz w:val="28"/>
+          <w:szCs w:val="28"/>
+        </w:rPr>
+      </w:pPr>
+      <w:r>
+        <w:rPr>
+          <w:rFonts w:ascii="Times New Roman" w:hAnsi="Times New Roman" w:cs="Times New Roman"/>
+          <w:sz w:val="28"/>
+          <w:szCs w:val="28"/>
+        </w:rPr>
+        <w:t>------------------------------------------------------------------------------------------------</w:t>
+      </w:r>
+    </w:p>
+    <w:p>
+      <w:pPr>
+        <w:rPr>
+          <w:rFonts w:ascii="Times New Roman" w:hAnsi="Times New Roman" w:cs="Times New Roman"/>
+          <w:sz w:val="28"/>
+          <w:szCs w:val="28"/>
+        </w:rPr>
+      </w:pPr>
+    </w:p>
+    <w:p>
+      <w:pPr>
+        <w:rPr>
+          <w:rFonts w:ascii="Times New Roman" w:hAnsi="Times New Roman" w:cs="Times New Roman"/>
+          <w:sz w:val="28"/>
+          <w:szCs w:val="28"/>
+        </w:rPr>
+      </w:pPr>
+    </w:p>
     <w:p>
       <w:pPr>
         <w:rPr>

</xml_diff>